<commit_message>
Damjanovi stari SSU azurirani
Fajlovi:
-SSU-Listanje Špila
-SSU-Pravljenje Sobe
-SSU-Pravljenje Špila
azurirani. Fajl SSU-Ocenjivanje Spilova azuriran i preimenovan u SSU-Kraj Igre
</commit_message>
<xml_diff>
--- a/Faza 1/Team DOGS Projektni Zadatak.docx
+++ b/Faza 1/Team DOGS Projektni Zadatak.docx
@@ -97,8 +97,6 @@
           <w:noProof/>
         </w:rPr>
       </w:pPr>
-      <w:bookmarkStart w:id="0" w:name="_GoBack"/>
-      <w:bookmarkEnd w:id="0"/>
       <w:r>
         <w:rPr>
           <w:rFonts w:asciiTheme="majorHAnsi" w:eastAsiaTheme="majorEastAsia" w:hAnsiTheme="majorHAnsi" w:cstheme="majorBidi"/>
@@ -2927,7 +2925,7 @@
           <w:lang w:val="sr-Cyrl-RS"/>
         </w:rPr>
       </w:pPr>
-      <w:bookmarkStart w:id="1" w:name="_Toc33367612"/>
+      <w:bookmarkStart w:id="0" w:name="_Toc33367612"/>
       <w:r>
         <w:rPr>
           <w:lang w:val="sr-Cyrl-RS"/>
@@ -2935,7 +2933,7 @@
         <w:lastRenderedPageBreak/>
         <w:t>Списак измена</w:t>
       </w:r>
-      <w:bookmarkEnd w:id="1"/>
+      <w:bookmarkEnd w:id="0"/>
     </w:p>
     <w:p/>
     <w:tbl>
@@ -3439,7 +3437,7 @@
           <w:lang w:val="sr-Cyrl-RS"/>
         </w:rPr>
       </w:pPr>
-      <w:bookmarkStart w:id="2" w:name="_Toc33367613"/>
+      <w:bookmarkStart w:id="1" w:name="_Toc33367613"/>
       <w:r>
         <w:lastRenderedPageBreak/>
         <w:t xml:space="preserve">1 </w:t>
@@ -3450,7 +3448,7 @@
         </w:rPr>
         <w:t>Увод</w:t>
       </w:r>
-      <w:bookmarkEnd w:id="2"/>
+      <w:bookmarkEnd w:id="1"/>
     </w:p>
     <w:p>
       <w:pPr>
@@ -3463,14 +3461,14 @@
           <w:lang w:val="sr-Cyrl-RS"/>
         </w:rPr>
       </w:pPr>
-      <w:bookmarkStart w:id="3" w:name="_Toc33367614"/>
+      <w:bookmarkStart w:id="2" w:name="_Toc33367614"/>
       <w:r>
         <w:rPr>
           <w:lang w:val="sr-Cyrl-RS"/>
         </w:rPr>
         <w:t>Резиме</w:t>
       </w:r>
-      <w:bookmarkEnd w:id="3"/>
+      <w:bookmarkEnd w:id="2"/>
     </w:p>
     <w:p>
       <w:pPr>
@@ -3569,25 +3567,7 @@
           <w:szCs w:val="28"/>
           <w:lang w:val="sr-Cyrl-RS"/>
         </w:rPr>
-        <w:t xml:space="preserve"> „Мау </w:t>
-      </w:r>
-      <w:proofErr w:type="gramStart"/>
-      <w:r>
-        <w:rPr>
-          <w:sz w:val="28"/>
-          <w:szCs w:val="28"/>
-          <w:lang w:val="sr-Cyrl-RS"/>
-        </w:rPr>
-        <w:t>Мау“ по</w:t>
-      </w:r>
-      <w:proofErr w:type="gramEnd"/>
-      <w:r>
-        <w:rPr>
-          <w:sz w:val="28"/>
-          <w:szCs w:val="28"/>
-          <w:lang w:val="sr-Cyrl-RS"/>
-        </w:rPr>
-        <w:t xml:space="preserve"> прилагодљивим правилима. Више играча се може придружити игри. Играчи међусобно могу да комуницирају у посебном одељку</w:t>
+        <w:t xml:space="preserve"> „Мау Мау“ по прилагодљивим правилима. Више играча се може придружити игри. Играчи међусобно могу да комуницирају у посебном одељку</w:t>
       </w:r>
       <w:r>
         <w:rPr>
@@ -3615,13 +3595,72 @@
           <w:lang w:val="sr-Cyrl-RS"/>
         </w:rPr>
       </w:pPr>
-      <w:bookmarkStart w:id="4" w:name="_Toc33367615"/>
+      <w:bookmarkStart w:id="3" w:name="_Toc33367615"/>
       <w:r>
         <w:rPr>
           <w:lang w:val="sr-Cyrl-RS"/>
         </w:rPr>
         <w:t>Намена документа</w:t>
       </w:r>
+      <w:bookmarkEnd w:id="3"/>
+    </w:p>
+    <w:p>
+      <w:pPr>
+        <w:ind w:left="720" w:firstLine="720"/>
+        <w:rPr>
+          <w:sz w:val="28"/>
+          <w:szCs w:val="28"/>
+          <w:lang w:val="sr-Cyrl-RS"/>
+        </w:rPr>
+      </w:pPr>
+      <w:r>
+        <w:rPr>
+          <w:sz w:val="28"/>
+          <w:szCs w:val="28"/>
+          <w:lang w:val="sr-Cyrl-RS"/>
+        </w:rPr>
+        <w:t>У наставку се наводе начин коришћења апликације, функционалности и</w:t>
+      </w:r>
+      <w:r>
+        <w:rPr>
+          <w:sz w:val="28"/>
+          <w:szCs w:val="28"/>
+          <w:lang w:val="sr-Cyrl-RS"/>
+        </w:rPr>
+        <w:t xml:space="preserve"> могућа побољшања.</w:t>
+      </w:r>
+    </w:p>
+    <w:p>
+      <w:pPr>
+        <w:rPr>
+          <w:lang w:val="sr-Cyrl-RS"/>
+        </w:rPr>
+      </w:pPr>
+    </w:p>
+    <w:p>
+      <w:pPr>
+        <w:rPr>
+          <w:lang w:val="sr-Cyrl-RS"/>
+        </w:rPr>
+      </w:pPr>
+    </w:p>
+    <w:p>
+      <w:pPr>
+        <w:pStyle w:val="Heading1"/>
+        <w:rPr>
+          <w:lang w:val="sr-Cyrl-RS"/>
+        </w:rPr>
+      </w:pPr>
+      <w:bookmarkStart w:id="4" w:name="_Toc33367616"/>
+      <w:r>
+        <w:t xml:space="preserve">2 </w:t>
+      </w:r>
+      <w:r>
+        <w:rPr>
+          <w:lang w:val="sr-Cyrl-RS"/>
+        </w:rPr>
+        <w:t>Опис система</w:t>
+      </w:r>
       <w:bookmarkEnd w:id="4"/>
     </w:p>
     <w:p>
@@ -3639,30 +3678,251 @@
           <w:szCs w:val="28"/>
           <w:lang w:val="sr-Cyrl-RS"/>
         </w:rPr>
-        <w:t>У наставку се наводе начин коришћења апликације, функционалности и</w:t>
-      </w:r>
-      <w:r>
-        <w:rPr>
-          <w:sz w:val="28"/>
-          <w:szCs w:val="28"/>
-          <w:lang w:val="sr-Cyrl-RS"/>
-        </w:rPr>
-        <w:t xml:space="preserve"> могућа побољшања.</w:t>
-      </w:r>
-    </w:p>
-    <w:p>
-      <w:pPr>
-        <w:rPr>
-          <w:lang w:val="sr-Cyrl-RS"/>
-        </w:rPr>
-      </w:pPr>
-    </w:p>
-    <w:p>
-      <w:pPr>
-        <w:rPr>
-          <w:lang w:val="sr-Cyrl-RS"/>
-        </w:rPr>
-      </w:pPr>
+        <w:t>Идеја пројекта је да се корисницима омогући виртуелн</w:t>
+      </w:r>
+      <w:r>
+        <w:rPr>
+          <w:sz w:val="28"/>
+          <w:szCs w:val="28"/>
+          <w:lang w:val="sr-Cyrl-RS"/>
+        </w:rPr>
+        <w:t>а</w:t>
+      </w:r>
+      <w:r>
+        <w:rPr>
+          <w:sz w:val="28"/>
+          <w:szCs w:val="28"/>
+          <w:lang w:val="sr-Cyrl-RS"/>
+        </w:rPr>
+        <w:t xml:space="preserve"> игр</w:t>
+      </w:r>
+      <w:r>
+        <w:rPr>
+          <w:sz w:val="28"/>
+          <w:szCs w:val="28"/>
+          <w:lang w:val="sr-Cyrl-RS"/>
+        </w:rPr>
+        <w:t>а</w:t>
+      </w:r>
+      <w:r>
+        <w:rPr>
+          <w:sz w:val="28"/>
+          <w:szCs w:val="28"/>
+          <w:lang w:val="sr-Cyrl-RS"/>
+        </w:rPr>
+        <w:t xml:space="preserve"> „Мау Мау“ са другим, удаљеним корисницима преко интернета.</w:t>
+      </w:r>
+    </w:p>
+    <w:p>
+      <w:pPr>
+        <w:ind w:left="720" w:firstLine="720"/>
+        <w:rPr>
+          <w:sz w:val="28"/>
+          <w:szCs w:val="28"/>
+          <w:lang w:val="sr-Cyrl-RS"/>
+        </w:rPr>
+      </w:pPr>
+      <w:r>
+        <w:rPr>
+          <w:sz w:val="28"/>
+          <w:szCs w:val="28"/>
+          <w:lang w:val="sr-Cyrl-RS"/>
+        </w:rPr>
+        <w:t>Корисници могу да изаберу стандардн</w:t>
+      </w:r>
+      <w:r>
+        <w:rPr>
+          <w:sz w:val="28"/>
+          <w:szCs w:val="28"/>
+          <w:lang w:val="sr-Cyrl-RS"/>
+        </w:rPr>
+        <w:t>а</w:t>
+      </w:r>
+      <w:r>
+        <w:rPr>
+          <w:sz w:val="28"/>
+          <w:szCs w:val="28"/>
+          <w:lang w:val="sr-Cyrl-RS"/>
+        </w:rPr>
+        <w:t xml:space="preserve"> </w:t>
+      </w:r>
+      <w:r>
+        <w:rPr>
+          <w:sz w:val="28"/>
+          <w:szCs w:val="28"/>
+          <w:lang w:val="sr-Cyrl-RS"/>
+        </w:rPr>
+        <w:t>правила</w:t>
+      </w:r>
+      <w:r>
+        <w:rPr>
+          <w:sz w:val="28"/>
+          <w:szCs w:val="28"/>
+          <w:lang w:val="sr-Cyrl-RS"/>
+        </w:rPr>
+        <w:t xml:space="preserve">, али имају и могућност да игру персонализују, као и да сачувају </w:t>
+      </w:r>
+      <w:r>
+        <w:rPr>
+          <w:sz w:val="28"/>
+          <w:szCs w:val="28"/>
+          <w:lang w:val="sr-Cyrl-RS"/>
+        </w:rPr>
+        <w:t xml:space="preserve">своје шпилове </w:t>
+      </w:r>
+      <w:r>
+        <w:rPr>
+          <w:sz w:val="28"/>
+          <w:szCs w:val="28"/>
+          <w:lang w:val="sr-Cyrl-RS"/>
+        </w:rPr>
+        <w:t xml:space="preserve">на </w:t>
+      </w:r>
+      <w:r>
+        <w:rPr>
+          <w:sz w:val="28"/>
+          <w:szCs w:val="28"/>
+          <w:lang w:val="sr-Cyrl-RS"/>
+        </w:rPr>
+        <w:t>н</w:t>
+      </w:r>
+      <w:r>
+        <w:rPr>
+          <w:sz w:val="28"/>
+          <w:szCs w:val="28"/>
+          <w:lang w:val="sr-Cyrl-RS"/>
+        </w:rPr>
+        <w:t>алогу.</w:t>
+      </w:r>
+    </w:p>
+    <w:p>
+      <w:pPr>
+        <w:ind w:left="720" w:firstLine="720"/>
+        <w:rPr>
+          <w:sz w:val="28"/>
+          <w:szCs w:val="28"/>
+          <w:lang w:val="sr-Cyrl-RS"/>
+        </w:rPr>
+      </w:pPr>
+      <w:r>
+        <w:rPr>
+          <w:sz w:val="28"/>
+          <w:szCs w:val="28"/>
+          <w:lang w:val="sr-Cyrl-RS"/>
+        </w:rPr>
+        <w:t xml:space="preserve">Покретач игре на почетку ствара тзв. </w:t>
+      </w:r>
+      <w:r>
+        <w:rPr>
+          <w:sz w:val="28"/>
+          <w:szCs w:val="28"/>
+          <w:lang w:val="sr-Cyrl-RS"/>
+        </w:rPr>
+        <w:t xml:space="preserve">„собу“ </w:t>
+      </w:r>
+      <w:r>
+        <w:rPr>
+          <w:sz w:val="28"/>
+          <w:szCs w:val="28"/>
+          <w:lang w:val="sr-Cyrl-RS"/>
+        </w:rPr>
+        <w:t xml:space="preserve">и бира функције специфичних карата као и број </w:t>
+      </w:r>
+      <w:r>
+        <w:rPr>
+          <w:sz w:val="28"/>
+          <w:szCs w:val="28"/>
+          <w:lang w:val="sr-Cyrl-RS"/>
+        </w:rPr>
+        <w:t>карата – тиме креира свој шпил за игру</w:t>
+      </w:r>
+      <w:r>
+        <w:rPr>
+          <w:sz w:val="28"/>
+          <w:szCs w:val="28"/>
+          <w:lang w:val="sr-Cyrl-RS"/>
+        </w:rPr>
+        <w:t xml:space="preserve">. Такође, за ту собу ствара се и посебан одељак за комуникацију у коме учествују и други корисници прикључени игри. По завршетку игре, </w:t>
+      </w:r>
+      <w:r>
+        <w:rPr>
+          <w:sz w:val="28"/>
+          <w:szCs w:val="28"/>
+          <w:lang w:val="sr-Cyrl-RS"/>
+        </w:rPr>
+        <w:t>шпилови</w:t>
+      </w:r>
+      <w:r>
+        <w:rPr>
+          <w:sz w:val="28"/>
+          <w:szCs w:val="28"/>
+          <w:lang w:val="sr-Cyrl-RS"/>
+        </w:rPr>
+        <w:t xml:space="preserve"> се могу оценити.</w:t>
+      </w:r>
+    </w:p>
+    <w:p>
+      <w:pPr>
+        <w:ind w:left="720" w:firstLine="720"/>
+        <w:rPr>
+          <w:sz w:val="28"/>
+          <w:szCs w:val="28"/>
+          <w:lang w:val="sr-Cyrl-RS"/>
+        </w:rPr>
+      </w:pPr>
+      <w:r>
+        <w:rPr>
+          <w:sz w:val="28"/>
+          <w:szCs w:val="28"/>
+          <w:lang w:val="sr-Cyrl-RS"/>
+        </w:rPr>
+        <w:t>Св</w:t>
+      </w:r>
+      <w:r>
+        <w:rPr>
+          <w:sz w:val="28"/>
+          <w:szCs w:val="28"/>
+          <w:lang w:val="sr-Cyrl-RS"/>
+        </w:rPr>
+        <w:t>и шпилови</w:t>
+      </w:r>
+      <w:r>
+        <w:rPr>
+          <w:sz w:val="28"/>
+          <w:szCs w:val="28"/>
+          <w:lang w:val="sr-Cyrl-RS"/>
+        </w:rPr>
+        <w:t xml:space="preserve"> кој</w:t>
+      </w:r>
+      <w:r>
+        <w:rPr>
+          <w:sz w:val="28"/>
+          <w:szCs w:val="28"/>
+          <w:lang w:val="sr-Cyrl-RS"/>
+        </w:rPr>
+        <w:t>е</w:t>
+      </w:r>
+      <w:r>
+        <w:rPr>
+          <w:sz w:val="28"/>
+          <w:szCs w:val="28"/>
+          <w:lang w:val="sr-Cyrl-RS"/>
+        </w:rPr>
+        <w:t xml:space="preserve"> су корисници претходно сачували могу изабрати и други корисници на основу описа и оцена.</w:t>
+      </w:r>
+    </w:p>
+    <w:p>
+      <w:pPr>
+        <w:rPr>
+          <w:lang w:val="sr-Cyrl-RS"/>
+        </w:rPr>
+      </w:pPr>
+      <w:r>
+        <w:rPr>
+          <w:lang w:val="sr-Cyrl-RS"/>
+        </w:rPr>
+        <w:t xml:space="preserve"> </w:t>
+      </w:r>
     </w:p>
     <w:p>
       <w:pPr>
@@ -3671,287 +3931,7 @@
           <w:lang w:val="sr-Cyrl-RS"/>
         </w:rPr>
       </w:pPr>
-      <w:bookmarkStart w:id="5" w:name="_Toc33367616"/>
-      <w:r>
-        <w:t xml:space="preserve">2 </w:t>
-      </w:r>
-      <w:r>
-        <w:rPr>
-          <w:lang w:val="sr-Cyrl-RS"/>
-        </w:rPr>
-        <w:t>Опис система</w:t>
-      </w:r>
-      <w:bookmarkEnd w:id="5"/>
-    </w:p>
-    <w:p>
-      <w:pPr>
-        <w:ind w:left="720" w:firstLine="720"/>
-        <w:rPr>
-          <w:sz w:val="28"/>
-          <w:szCs w:val="28"/>
-          <w:lang w:val="sr-Cyrl-RS"/>
-        </w:rPr>
-      </w:pPr>
-      <w:r>
-        <w:rPr>
-          <w:sz w:val="28"/>
-          <w:szCs w:val="28"/>
-          <w:lang w:val="sr-Cyrl-RS"/>
-        </w:rPr>
-        <w:t>Идеја пројекта је да се корисницима омогући виртуелн</w:t>
-      </w:r>
-      <w:r>
-        <w:rPr>
-          <w:sz w:val="28"/>
-          <w:szCs w:val="28"/>
-          <w:lang w:val="sr-Cyrl-RS"/>
-        </w:rPr>
-        <w:t>а</w:t>
-      </w:r>
-      <w:r>
-        <w:rPr>
-          <w:sz w:val="28"/>
-          <w:szCs w:val="28"/>
-          <w:lang w:val="sr-Cyrl-RS"/>
-        </w:rPr>
-        <w:t xml:space="preserve"> игр</w:t>
-      </w:r>
-      <w:r>
-        <w:rPr>
-          <w:sz w:val="28"/>
-          <w:szCs w:val="28"/>
-          <w:lang w:val="sr-Cyrl-RS"/>
-        </w:rPr>
-        <w:t>а</w:t>
-      </w:r>
-      <w:r>
-        <w:rPr>
-          <w:sz w:val="28"/>
-          <w:szCs w:val="28"/>
-          <w:lang w:val="sr-Cyrl-RS"/>
-        </w:rPr>
-        <w:t xml:space="preserve"> „Мау Мау“ са другим, удаљеним корисницима преко интернета.</w:t>
-      </w:r>
-    </w:p>
-    <w:p>
-      <w:pPr>
-        <w:ind w:left="720" w:firstLine="720"/>
-        <w:rPr>
-          <w:sz w:val="28"/>
-          <w:szCs w:val="28"/>
-          <w:lang w:val="sr-Cyrl-RS"/>
-        </w:rPr>
-      </w:pPr>
-      <w:r>
-        <w:rPr>
-          <w:sz w:val="28"/>
-          <w:szCs w:val="28"/>
-          <w:lang w:val="sr-Cyrl-RS"/>
-        </w:rPr>
-        <w:t>Корисници могу да изаберу стандардн</w:t>
-      </w:r>
-      <w:r>
-        <w:rPr>
-          <w:sz w:val="28"/>
-          <w:szCs w:val="28"/>
-          <w:lang w:val="sr-Cyrl-RS"/>
-        </w:rPr>
-        <w:t>а</w:t>
-      </w:r>
-      <w:r>
-        <w:rPr>
-          <w:sz w:val="28"/>
-          <w:szCs w:val="28"/>
-          <w:lang w:val="sr-Cyrl-RS"/>
-        </w:rPr>
-        <w:t xml:space="preserve"> </w:t>
-      </w:r>
-      <w:r>
-        <w:rPr>
-          <w:sz w:val="28"/>
-          <w:szCs w:val="28"/>
-          <w:lang w:val="sr-Cyrl-RS"/>
-        </w:rPr>
-        <w:t>правила</w:t>
-      </w:r>
-      <w:r>
-        <w:rPr>
-          <w:sz w:val="28"/>
-          <w:szCs w:val="28"/>
-          <w:lang w:val="sr-Cyrl-RS"/>
-        </w:rPr>
-        <w:t xml:space="preserve">, али имају и могућност да игру персонализују, као и да сачувају </w:t>
-      </w:r>
-      <w:r>
-        <w:rPr>
-          <w:sz w:val="28"/>
-          <w:szCs w:val="28"/>
-          <w:lang w:val="sr-Cyrl-RS"/>
-        </w:rPr>
-        <w:t xml:space="preserve">своје шпилове </w:t>
-      </w:r>
-      <w:r>
-        <w:rPr>
-          <w:sz w:val="28"/>
-          <w:szCs w:val="28"/>
-          <w:lang w:val="sr-Cyrl-RS"/>
-        </w:rPr>
-        <w:t xml:space="preserve">на </w:t>
-      </w:r>
-      <w:r>
-        <w:rPr>
-          <w:sz w:val="28"/>
-          <w:szCs w:val="28"/>
-          <w:lang w:val="sr-Cyrl-RS"/>
-        </w:rPr>
-        <w:t>н</w:t>
-      </w:r>
-      <w:r>
-        <w:rPr>
-          <w:sz w:val="28"/>
-          <w:szCs w:val="28"/>
-          <w:lang w:val="sr-Cyrl-RS"/>
-        </w:rPr>
-        <w:t>алогу.</w:t>
-      </w:r>
-    </w:p>
-    <w:p>
-      <w:pPr>
-        <w:ind w:left="720" w:firstLine="720"/>
-        <w:rPr>
-          <w:sz w:val="28"/>
-          <w:szCs w:val="28"/>
-          <w:lang w:val="sr-Cyrl-RS"/>
-        </w:rPr>
-      </w:pPr>
-      <w:r>
-        <w:rPr>
-          <w:sz w:val="28"/>
-          <w:szCs w:val="28"/>
-          <w:lang w:val="sr-Cyrl-RS"/>
-        </w:rPr>
-        <w:t xml:space="preserve">Покретач игре на почетку ствара тзв. </w:t>
-      </w:r>
-      <w:r>
-        <w:rPr>
-          <w:sz w:val="28"/>
-          <w:szCs w:val="28"/>
-          <w:lang w:val="sr-Cyrl-RS"/>
-        </w:rPr>
-        <w:t xml:space="preserve">„собу“ </w:t>
-      </w:r>
-      <w:r>
-        <w:rPr>
-          <w:sz w:val="28"/>
-          <w:szCs w:val="28"/>
-          <w:lang w:val="sr-Cyrl-RS"/>
-        </w:rPr>
-        <w:t xml:space="preserve">и бира функције специфичних карата као и број </w:t>
-      </w:r>
-      <w:r>
-        <w:rPr>
-          <w:sz w:val="28"/>
-          <w:szCs w:val="28"/>
-          <w:lang w:val="sr-Cyrl-RS"/>
-        </w:rPr>
-        <w:t>карата – тиме креира свој шпил за игру</w:t>
-      </w:r>
-      <w:r>
-        <w:rPr>
-          <w:sz w:val="28"/>
-          <w:szCs w:val="28"/>
-          <w:lang w:val="sr-Cyrl-RS"/>
-        </w:rPr>
-        <w:t xml:space="preserve">. Такође, за ту собу ствара се и посебан одељак за комуникацију у коме учествују и други корисници прикључени игри. По завршетку игре, </w:t>
-      </w:r>
-      <w:r>
-        <w:rPr>
-          <w:sz w:val="28"/>
-          <w:szCs w:val="28"/>
-          <w:lang w:val="sr-Cyrl-RS"/>
-        </w:rPr>
-        <w:t>шпилови</w:t>
-      </w:r>
-      <w:r>
-        <w:rPr>
-          <w:sz w:val="28"/>
-          <w:szCs w:val="28"/>
-          <w:lang w:val="sr-Cyrl-RS"/>
-        </w:rPr>
-        <w:t xml:space="preserve"> се могу оценити.</w:t>
-      </w:r>
-    </w:p>
-    <w:p>
-      <w:pPr>
-        <w:ind w:left="720" w:firstLine="720"/>
-        <w:rPr>
-          <w:sz w:val="28"/>
-          <w:szCs w:val="28"/>
-          <w:lang w:val="sr-Cyrl-RS"/>
-        </w:rPr>
-      </w:pPr>
-      <w:r>
-        <w:rPr>
-          <w:sz w:val="28"/>
-          <w:szCs w:val="28"/>
-          <w:lang w:val="sr-Cyrl-RS"/>
-        </w:rPr>
-        <w:t>Св</w:t>
-      </w:r>
-      <w:r>
-        <w:rPr>
-          <w:sz w:val="28"/>
-          <w:szCs w:val="28"/>
-          <w:lang w:val="sr-Cyrl-RS"/>
-        </w:rPr>
-        <w:t>и шпилови</w:t>
-      </w:r>
-      <w:r>
-        <w:rPr>
-          <w:sz w:val="28"/>
-          <w:szCs w:val="28"/>
-          <w:lang w:val="sr-Cyrl-RS"/>
-        </w:rPr>
-        <w:t xml:space="preserve"> кој</w:t>
-      </w:r>
-      <w:r>
-        <w:rPr>
-          <w:sz w:val="28"/>
-          <w:szCs w:val="28"/>
-          <w:lang w:val="sr-Cyrl-RS"/>
-        </w:rPr>
-        <w:t>е</w:t>
-      </w:r>
-      <w:r>
-        <w:rPr>
-          <w:sz w:val="28"/>
-          <w:szCs w:val="28"/>
-          <w:lang w:val="sr-Cyrl-RS"/>
-        </w:rPr>
-        <w:t xml:space="preserve"> су корисници претходно сачували могу изабрати и други корисници на основу описа и оцена.</w:t>
-      </w:r>
-    </w:p>
-    <w:p>
-      <w:pPr>
-        <w:rPr>
-          <w:lang w:val="sr-Cyrl-RS"/>
-        </w:rPr>
-      </w:pPr>
-      <w:r>
-        <w:rPr>
-          <w:lang w:val="sr-Cyrl-RS"/>
-        </w:rPr>
-        <w:t xml:space="preserve"> </w:t>
-      </w:r>
-    </w:p>
-    <w:p>
-      <w:pPr>
-        <w:pStyle w:val="Heading1"/>
-        <w:rPr>
-          <w:lang w:val="sr-Cyrl-RS"/>
-        </w:rPr>
-      </w:pPr>
-      <w:bookmarkStart w:id="6" w:name="_Toc33367617"/>
+      <w:bookmarkStart w:id="5" w:name="_Toc33367617"/>
       <w:r>
         <w:lastRenderedPageBreak/>
         <w:t xml:space="preserve">3 </w:t>
@@ -3962,554 +3942,347 @@
         </w:rPr>
         <w:t>Категорије корисника</w:t>
       </w:r>
+      <w:bookmarkEnd w:id="5"/>
+    </w:p>
+    <w:p>
+      <w:pPr>
+        <w:ind w:left="720"/>
+        <w:rPr>
+          <w:sz w:val="28"/>
+          <w:szCs w:val="28"/>
+        </w:rPr>
+      </w:pPr>
+      <w:r>
+        <w:rPr>
+          <w:sz w:val="28"/>
+          <w:szCs w:val="28"/>
+          <w:lang w:val="sr-Cyrl-RS"/>
+        </w:rPr>
+        <w:t xml:space="preserve">Разликујемо следеће категорије корисника: </w:t>
+      </w:r>
+      <w:r>
+        <w:rPr>
+          <w:sz w:val="28"/>
+          <w:szCs w:val="28"/>
+        </w:rPr>
+        <w:t>Гост, Регистровани корисник и Администратор.</w:t>
+      </w:r>
+    </w:p>
+    <w:p>
+      <w:pPr>
+        <w:ind w:left="720"/>
+        <w:rPr>
+          <w:sz w:val="28"/>
+          <w:szCs w:val="28"/>
+          <w:lang w:val="sr-Latn-RS"/>
+        </w:rPr>
+      </w:pPr>
+    </w:p>
+    <w:p>
+      <w:pPr>
+        <w:pStyle w:val="Heading2"/>
+        <w:rPr>
+          <w:lang w:val="sr-Cyrl-RS"/>
+        </w:rPr>
+      </w:pPr>
+      <w:bookmarkStart w:id="6" w:name="_Toc33367618"/>
+      <w:r>
+        <w:rPr>
+          <w:lang w:val="sr-Cyrl-RS"/>
+        </w:rPr>
+        <w:t>3.1. Гост</w:t>
+      </w:r>
       <w:bookmarkEnd w:id="6"/>
     </w:p>
     <w:p>
       <w:pPr>
-        <w:ind w:left="720"/>
-        <w:rPr>
-          <w:sz w:val="28"/>
-          <w:szCs w:val="28"/>
-        </w:rPr>
-      </w:pPr>
-      <w:r>
-        <w:rPr>
-          <w:sz w:val="28"/>
-          <w:szCs w:val="28"/>
-          <w:lang w:val="sr-Cyrl-RS"/>
-        </w:rPr>
-        <w:t xml:space="preserve">Разликујемо следеће категорије корисника: </w:t>
-      </w:r>
-      <w:proofErr w:type="spellStart"/>
-      <w:r>
-        <w:rPr>
-          <w:sz w:val="28"/>
-          <w:szCs w:val="28"/>
+        <w:ind w:left="720" w:firstLine="720"/>
+        <w:rPr>
+          <w:sz w:val="28"/>
+          <w:szCs w:val="28"/>
+          <w:lang w:val="sr-Cyrl-RS"/>
+        </w:rPr>
+      </w:pPr>
+      <w:r>
+        <w:rPr>
+          <w:sz w:val="28"/>
+          <w:szCs w:val="28"/>
+          <w:lang w:val="sr-Cyrl-RS"/>
+        </w:rPr>
+        <w:t>Има приступ већини функционалности сајта</w:t>
+      </w:r>
+      <w:r>
+        <w:rPr>
+          <w:sz w:val="28"/>
+          <w:szCs w:val="28"/>
+          <w:lang w:val="sr-Cyrl-RS"/>
+        </w:rPr>
+        <w:t xml:space="preserve">. </w:t>
+      </w:r>
+      <w:r>
+        <w:rPr>
+          <w:sz w:val="28"/>
+          <w:szCs w:val="28"/>
+          <w:lang w:val="sr-Cyrl-RS"/>
+        </w:rPr>
+        <w:t>Може да игра игре различитих правила и да прави своја правила, али не може да их чува.</w:t>
+      </w:r>
+    </w:p>
+    <w:p>
+      <w:pPr>
+        <w:rPr>
+          <w:lang w:val="sr-Cyrl-RS"/>
+        </w:rPr>
+      </w:pPr>
+    </w:p>
+    <w:p>
+      <w:pPr>
+        <w:pStyle w:val="Heading2"/>
+        <w:rPr>
+          <w:lang w:val="sr-Cyrl-RS"/>
+        </w:rPr>
+      </w:pPr>
+      <w:bookmarkStart w:id="7" w:name="_Toc33367619"/>
+      <w:r>
+        <w:rPr>
+          <w:lang w:val="sr-Cyrl-RS"/>
+        </w:rPr>
+        <w:t>3.2. Регистровани корисник</w:t>
+      </w:r>
+      <w:bookmarkEnd w:id="7"/>
+    </w:p>
+    <w:p>
+      <w:pPr>
+        <w:ind w:left="720" w:firstLine="720"/>
+        <w:rPr>
+          <w:sz w:val="28"/>
+          <w:szCs w:val="28"/>
+          <w:lang w:val="sr-Cyrl-RS"/>
+        </w:rPr>
+      </w:pPr>
+      <w:r>
+        <w:rPr>
+          <w:sz w:val="28"/>
+          <w:szCs w:val="28"/>
+          <w:lang w:val="sr-Cyrl-RS"/>
+        </w:rPr>
+        <w:t>Регистровани корисник се логује уз помоћ свог мејла и лозинке. Док је улогован корисник може да чува шпилове које је направио он или било кој други корисник. Може и да прегледа своје сачуване шпилове.</w:t>
+      </w:r>
+    </w:p>
+    <w:p>
+      <w:pPr>
+        <w:rPr>
+          <w:lang w:val="sr-Cyrl-RS"/>
+        </w:rPr>
+      </w:pPr>
+    </w:p>
+    <w:p>
+      <w:pPr>
+        <w:pStyle w:val="Heading2"/>
+        <w:rPr>
+          <w:lang w:val="sr-Cyrl-RS"/>
+        </w:rPr>
+      </w:pPr>
+      <w:bookmarkStart w:id="8" w:name="_Toc33367620"/>
+      <w:r>
+        <w:rPr>
+          <w:lang w:val="sr-Cyrl-RS"/>
+        </w:rPr>
+        <w:t>3.3.  Администратор</w:t>
+      </w:r>
+      <w:bookmarkEnd w:id="8"/>
+    </w:p>
+    <w:p>
+      <w:pPr>
+        <w:ind w:left="720" w:firstLine="720"/>
+        <w:rPr>
+          <w:sz w:val="28"/>
+          <w:szCs w:val="28"/>
+          <w:lang w:val="sr-Latn-RS"/>
+        </w:rPr>
+      </w:pPr>
+      <w:r>
+        <w:rPr>
+          <w:sz w:val="28"/>
+          <w:szCs w:val="28"/>
+          <w:lang w:val="sr-Cyrl-RS"/>
+        </w:rPr>
+        <w:t>Администратор се логује као Регистровани корисник. Администратор има могућност да мења истакнуту игру коју корисници виде у игри.</w:t>
+      </w:r>
+    </w:p>
+    <w:p>
+      <w:pPr>
+        <w:pStyle w:val="Heading1"/>
+        <w:rPr>
+          <w:lang w:val="sr-Cyrl-RS"/>
+        </w:rPr>
+      </w:pPr>
+      <w:bookmarkStart w:id="9" w:name="_Toc33367621"/>
+      <w:r>
+        <w:t xml:space="preserve">4 </w:t>
+      </w:r>
+      <w:r>
+        <w:rPr>
+          <w:lang w:val="sr-Cyrl-RS"/>
+        </w:rPr>
+        <w:t>Опис производа</w:t>
+      </w:r>
+      <w:bookmarkEnd w:id="9"/>
+    </w:p>
+    <w:p>
+      <w:pPr>
+        <w:ind w:left="720" w:firstLine="720"/>
+        <w:rPr>
+          <w:sz w:val="28"/>
+          <w:szCs w:val="28"/>
+        </w:rPr>
+      </w:pPr>
+      <w:r>
+        <w:rPr>
+          <w:sz w:val="28"/>
+          <w:szCs w:val="28"/>
+        </w:rPr>
+        <w:t xml:space="preserve">У овом одељку се даје </w:t>
+      </w:r>
+      <w:r>
+        <w:rPr>
+          <w:sz w:val="28"/>
+          <w:szCs w:val="28"/>
+        </w:rPr>
+        <w:t>пр</w:t>
+      </w:r>
+      <w:r>
+        <w:rPr>
+          <w:sz w:val="28"/>
+          <w:szCs w:val="28"/>
+        </w:rPr>
+        <w:t xml:space="preserve">еглед </w:t>
+      </w:r>
+      <w:r>
+        <w:rPr>
+          <w:sz w:val="28"/>
+          <w:szCs w:val="28"/>
+        </w:rPr>
+        <w:t>система</w:t>
+      </w:r>
+      <w:r>
+        <w:rPr>
+          <w:sz w:val="28"/>
+          <w:szCs w:val="28"/>
+        </w:rPr>
+        <w:t xml:space="preserve"> и карактеристка које се нуде </w:t>
+      </w:r>
+      <w:r>
+        <w:rPr>
+          <w:sz w:val="28"/>
+          <w:szCs w:val="28"/>
+        </w:rPr>
+        <w:t>њег</w:t>
+      </w:r>
+      <w:r>
+        <w:rPr>
+          <w:sz w:val="28"/>
+          <w:szCs w:val="28"/>
+        </w:rPr>
+        <w:t xml:space="preserve">овим </w:t>
+      </w:r>
+      <w:r>
+        <w:rPr>
+          <w:sz w:val="28"/>
+          <w:szCs w:val="28"/>
+        </w:rPr>
+        <w:t>корисницима</w:t>
+      </w:r>
+      <w:r>
+        <w:rPr>
+          <w:sz w:val="28"/>
+          <w:szCs w:val="28"/>
+          <w:lang w:val="sr-Cyrl-RS"/>
+        </w:rPr>
+        <w:t>.</w:t>
+      </w:r>
+    </w:p>
+    <w:p>
+      <w:pPr>
+        <w:pStyle w:val="Heading2"/>
+        <w:rPr>
+          <w:lang w:val="sr-Cyrl-RS"/>
+        </w:rPr>
+      </w:pPr>
+      <w:bookmarkStart w:id="10" w:name="_Toc33367622"/>
+      <w:r>
+        <w:rPr>
+          <w:lang w:val="sr-Cyrl-RS"/>
+        </w:rPr>
+        <w:t>4.1. Преглед архитектуре система</w:t>
+      </w:r>
+      <w:bookmarkEnd w:id="10"/>
+    </w:p>
+    <w:p>
+      <w:pPr>
+        <w:ind w:left="720" w:firstLine="720"/>
+        <w:rPr>
+          <w:sz w:val="28"/>
+          <w:szCs w:val="28"/>
+          <w:lang w:val="sr-Cyrl-RS"/>
+        </w:rPr>
+      </w:pPr>
+      <w:r>
+        <w:rPr>
+          <w:sz w:val="28"/>
+          <w:szCs w:val="28"/>
+          <w:lang w:val="sr-Cyrl-RS"/>
+        </w:rPr>
+        <w:t>Три приступа: к</w:t>
+      </w:r>
+      <w:r>
+        <w:rPr>
+          <w:sz w:val="28"/>
+          <w:szCs w:val="28"/>
+          <w:lang w:val="sr-Cyrl-RS"/>
+        </w:rPr>
+        <w:t xml:space="preserve">ао </w:t>
+      </w:r>
+      <w:r>
+        <w:rPr>
+          <w:sz w:val="28"/>
+          <w:szCs w:val="28"/>
+          <w:lang w:val="sr-Cyrl-RS"/>
         </w:rPr>
         <w:t>Гост</w:t>
       </w:r>
-      <w:proofErr w:type="spellEnd"/>
-      <w:r>
-        <w:rPr>
-          <w:sz w:val="28"/>
-          <w:szCs w:val="28"/>
-        </w:rPr>
-        <w:t xml:space="preserve">, </w:t>
-      </w:r>
-      <w:proofErr w:type="spellStart"/>
-      <w:r>
-        <w:rPr>
-          <w:sz w:val="28"/>
-          <w:szCs w:val="28"/>
-        </w:rPr>
-        <w:t>Регистровани</w:t>
-      </w:r>
-      <w:proofErr w:type="spellEnd"/>
-      <w:r>
-        <w:rPr>
-          <w:sz w:val="28"/>
-          <w:szCs w:val="28"/>
-        </w:rPr>
-        <w:t xml:space="preserve"> </w:t>
-      </w:r>
-      <w:proofErr w:type="spellStart"/>
-      <w:r>
-        <w:rPr>
-          <w:sz w:val="28"/>
-          <w:szCs w:val="28"/>
-        </w:rPr>
-        <w:t>корисник</w:t>
-      </w:r>
-      <w:proofErr w:type="spellEnd"/>
-      <w:r>
-        <w:rPr>
-          <w:sz w:val="28"/>
-          <w:szCs w:val="28"/>
-        </w:rPr>
-        <w:t xml:space="preserve"> и </w:t>
-      </w:r>
-      <w:proofErr w:type="spellStart"/>
-      <w:r>
-        <w:rPr>
-          <w:sz w:val="28"/>
-          <w:szCs w:val="28"/>
+      <w:r>
+        <w:rPr>
+          <w:sz w:val="28"/>
+          <w:szCs w:val="28"/>
+          <w:lang w:val="sr-Cyrl-RS"/>
+        </w:rPr>
+        <w:t xml:space="preserve">, као </w:t>
+      </w:r>
+      <w:r>
+        <w:rPr>
+          <w:sz w:val="28"/>
+          <w:szCs w:val="28"/>
+          <w:lang w:val="sr-Cyrl-RS"/>
+        </w:rPr>
+        <w:t>Регистровани Корисник</w:t>
+      </w:r>
+      <w:r>
+        <w:rPr>
+          <w:sz w:val="28"/>
+          <w:szCs w:val="28"/>
+          <w:lang w:val="sr-Cyrl-RS"/>
+        </w:rPr>
+        <w:t xml:space="preserve"> и као </w:t>
+      </w:r>
+      <w:r>
+        <w:rPr>
+          <w:sz w:val="28"/>
+          <w:szCs w:val="28"/>
+          <w:lang w:val="hr-HR"/>
         </w:rPr>
         <w:t>Администратор</w:t>
       </w:r>
-      <w:proofErr w:type="spellEnd"/>
-      <w:r>
-        <w:rPr>
-          <w:sz w:val="28"/>
-          <w:szCs w:val="28"/>
-        </w:rPr>
-        <w:t>.</w:t>
-      </w:r>
-    </w:p>
-    <w:p>
-      <w:pPr>
-        <w:ind w:left="720"/>
-        <w:rPr>
-          <w:sz w:val="28"/>
-          <w:szCs w:val="28"/>
-          <w:lang w:val="sr-Latn-RS"/>
-        </w:rPr>
-      </w:pPr>
-    </w:p>
-    <w:p>
-      <w:pPr>
-        <w:pStyle w:val="Heading2"/>
-        <w:rPr>
-          <w:lang w:val="sr-Cyrl-RS"/>
-        </w:rPr>
-      </w:pPr>
-      <w:bookmarkStart w:id="7" w:name="_Toc33367618"/>
-      <w:r>
-        <w:rPr>
-          <w:lang w:val="sr-Cyrl-RS"/>
-        </w:rPr>
-        <w:t>3.1. Гост</w:t>
-      </w:r>
-      <w:bookmarkEnd w:id="7"/>
-    </w:p>
-    <w:p>
-      <w:pPr>
-        <w:ind w:left="720" w:firstLine="720"/>
-        <w:rPr>
-          <w:sz w:val="28"/>
-          <w:szCs w:val="28"/>
-          <w:lang w:val="sr-Cyrl-RS"/>
-        </w:rPr>
-      </w:pPr>
-      <w:r>
-        <w:rPr>
-          <w:sz w:val="28"/>
-          <w:szCs w:val="28"/>
-          <w:lang w:val="sr-Cyrl-RS"/>
-        </w:rPr>
-        <w:t>Има приступ већини функционалности сајта</w:t>
-      </w:r>
-      <w:r>
-        <w:rPr>
-          <w:sz w:val="28"/>
-          <w:szCs w:val="28"/>
-          <w:lang w:val="sr-Cyrl-RS"/>
-        </w:rPr>
-        <w:t xml:space="preserve">. </w:t>
-      </w:r>
-      <w:r>
-        <w:rPr>
-          <w:sz w:val="28"/>
-          <w:szCs w:val="28"/>
-          <w:lang w:val="sr-Cyrl-RS"/>
-        </w:rPr>
-        <w:t>Може да игра игре различитих правила и да прави своја правила, али не може да их чува.</w:t>
-      </w:r>
-    </w:p>
-    <w:p>
-      <w:pPr>
-        <w:rPr>
-          <w:lang w:val="sr-Cyrl-RS"/>
-        </w:rPr>
-      </w:pPr>
-    </w:p>
-    <w:p>
-      <w:pPr>
-        <w:pStyle w:val="Heading2"/>
-        <w:rPr>
-          <w:lang w:val="sr-Cyrl-RS"/>
-        </w:rPr>
-      </w:pPr>
-      <w:bookmarkStart w:id="8" w:name="_Toc33367619"/>
-      <w:r>
-        <w:rPr>
-          <w:lang w:val="sr-Cyrl-RS"/>
-        </w:rPr>
-        <w:t>3.2. Регистровани корисник</w:t>
-      </w:r>
-      <w:bookmarkEnd w:id="8"/>
-    </w:p>
-    <w:p>
-      <w:pPr>
-        <w:ind w:left="720" w:firstLine="720"/>
-        <w:rPr>
-          <w:sz w:val="28"/>
-          <w:szCs w:val="28"/>
-          <w:lang w:val="sr-Cyrl-RS"/>
-        </w:rPr>
-      </w:pPr>
-      <w:r>
-        <w:rPr>
-          <w:sz w:val="28"/>
-          <w:szCs w:val="28"/>
-          <w:lang w:val="sr-Cyrl-RS"/>
-        </w:rPr>
-        <w:t>Регистровани корисник се логује уз помоћ свог мејла и лозинке. Док је улогован корисник може да чува шпилове које је направио он или било кој други корисник. Може и да прегледа своје сачуване шпилове.</w:t>
-      </w:r>
-    </w:p>
-    <w:p>
-      <w:pPr>
-        <w:rPr>
-          <w:lang w:val="sr-Cyrl-RS"/>
-        </w:rPr>
-      </w:pPr>
-    </w:p>
-    <w:p>
-      <w:pPr>
-        <w:pStyle w:val="Heading2"/>
-        <w:rPr>
-          <w:lang w:val="sr-Cyrl-RS"/>
-        </w:rPr>
-      </w:pPr>
-      <w:bookmarkStart w:id="9" w:name="_Toc33367620"/>
-      <w:r>
-        <w:rPr>
-          <w:lang w:val="sr-Cyrl-RS"/>
-        </w:rPr>
-        <w:t>3.3.  Администратор</w:t>
-      </w:r>
-      <w:bookmarkEnd w:id="9"/>
-    </w:p>
-    <w:p>
-      <w:pPr>
-        <w:ind w:left="720" w:firstLine="720"/>
-        <w:rPr>
-          <w:sz w:val="28"/>
-          <w:szCs w:val="28"/>
-          <w:lang w:val="sr-Latn-RS"/>
-        </w:rPr>
-      </w:pPr>
-      <w:r>
-        <w:rPr>
-          <w:sz w:val="28"/>
-          <w:szCs w:val="28"/>
-          <w:lang w:val="sr-Cyrl-RS"/>
-        </w:rPr>
-        <w:t>Администратор се логује као Регистровани корисник. Администратор има могућност да мења истакнуту игру коју корисници виде у игри.</w:t>
-      </w:r>
-    </w:p>
-    <w:p>
-      <w:pPr>
-        <w:pStyle w:val="Heading1"/>
-        <w:rPr>
-          <w:lang w:val="sr-Cyrl-RS"/>
-        </w:rPr>
-      </w:pPr>
-      <w:bookmarkStart w:id="10" w:name="_Toc33367621"/>
-      <w:r>
-        <w:t xml:space="preserve">4 </w:t>
-      </w:r>
-      <w:r>
-        <w:rPr>
-          <w:lang w:val="sr-Cyrl-RS"/>
-        </w:rPr>
-        <w:t>Опис производа</w:t>
-      </w:r>
-      <w:bookmarkEnd w:id="10"/>
-    </w:p>
-    <w:p>
-      <w:pPr>
-        <w:ind w:left="720" w:firstLine="720"/>
-        <w:rPr>
-          <w:sz w:val="28"/>
-          <w:szCs w:val="28"/>
-        </w:rPr>
-      </w:pPr>
-      <w:r>
-        <w:rPr>
-          <w:sz w:val="28"/>
-          <w:szCs w:val="28"/>
-        </w:rPr>
-        <w:t xml:space="preserve">У </w:t>
-      </w:r>
-      <w:proofErr w:type="spellStart"/>
-      <w:r>
-        <w:rPr>
-          <w:sz w:val="28"/>
-          <w:szCs w:val="28"/>
-        </w:rPr>
-        <w:t>овом</w:t>
-      </w:r>
-      <w:proofErr w:type="spellEnd"/>
-      <w:r>
-        <w:rPr>
-          <w:sz w:val="28"/>
-          <w:szCs w:val="28"/>
-        </w:rPr>
-        <w:t xml:space="preserve"> </w:t>
-      </w:r>
-      <w:proofErr w:type="spellStart"/>
-      <w:r>
-        <w:rPr>
-          <w:sz w:val="28"/>
-          <w:szCs w:val="28"/>
-        </w:rPr>
-        <w:t>одељку</w:t>
-      </w:r>
-      <w:proofErr w:type="spellEnd"/>
-      <w:r>
-        <w:rPr>
-          <w:sz w:val="28"/>
-          <w:szCs w:val="28"/>
-        </w:rPr>
-        <w:t xml:space="preserve"> </w:t>
-      </w:r>
-      <w:proofErr w:type="spellStart"/>
-      <w:r>
-        <w:rPr>
-          <w:sz w:val="28"/>
-          <w:szCs w:val="28"/>
-        </w:rPr>
-        <w:t>се</w:t>
-      </w:r>
-      <w:proofErr w:type="spellEnd"/>
-      <w:r>
-        <w:rPr>
-          <w:sz w:val="28"/>
-          <w:szCs w:val="28"/>
-        </w:rPr>
-        <w:t xml:space="preserve"> </w:t>
-      </w:r>
-      <w:proofErr w:type="spellStart"/>
-      <w:r>
-        <w:rPr>
-          <w:sz w:val="28"/>
-          <w:szCs w:val="28"/>
-        </w:rPr>
-        <w:t>даје</w:t>
-      </w:r>
-      <w:proofErr w:type="spellEnd"/>
-      <w:r>
-        <w:rPr>
-          <w:sz w:val="28"/>
-          <w:szCs w:val="28"/>
-        </w:rPr>
-        <w:t xml:space="preserve"> </w:t>
-      </w:r>
-      <w:proofErr w:type="spellStart"/>
-      <w:r>
-        <w:rPr>
-          <w:sz w:val="28"/>
-          <w:szCs w:val="28"/>
-        </w:rPr>
-        <w:t>пр</w:t>
-      </w:r>
-      <w:r>
-        <w:rPr>
-          <w:sz w:val="28"/>
-          <w:szCs w:val="28"/>
-        </w:rPr>
-        <w:t>еглед</w:t>
-      </w:r>
-      <w:proofErr w:type="spellEnd"/>
-      <w:r>
-        <w:rPr>
-          <w:sz w:val="28"/>
-          <w:szCs w:val="28"/>
-        </w:rPr>
-        <w:t xml:space="preserve"> </w:t>
-      </w:r>
-      <w:proofErr w:type="spellStart"/>
-      <w:r>
-        <w:rPr>
-          <w:sz w:val="28"/>
-          <w:szCs w:val="28"/>
-        </w:rPr>
-        <w:t>система</w:t>
-      </w:r>
-      <w:proofErr w:type="spellEnd"/>
-      <w:r>
-        <w:rPr>
-          <w:sz w:val="28"/>
-          <w:szCs w:val="28"/>
-        </w:rPr>
-        <w:t xml:space="preserve"> и </w:t>
-      </w:r>
-      <w:proofErr w:type="spellStart"/>
-      <w:r>
-        <w:rPr>
-          <w:sz w:val="28"/>
-          <w:szCs w:val="28"/>
-        </w:rPr>
-        <w:t>карактеристка</w:t>
-      </w:r>
-      <w:proofErr w:type="spellEnd"/>
-      <w:r>
-        <w:rPr>
-          <w:sz w:val="28"/>
-          <w:szCs w:val="28"/>
-        </w:rPr>
-        <w:t xml:space="preserve"> </w:t>
-      </w:r>
-      <w:proofErr w:type="spellStart"/>
-      <w:r>
-        <w:rPr>
-          <w:sz w:val="28"/>
-          <w:szCs w:val="28"/>
-        </w:rPr>
-        <w:t>које</w:t>
-      </w:r>
-      <w:proofErr w:type="spellEnd"/>
-      <w:r>
-        <w:rPr>
-          <w:sz w:val="28"/>
-          <w:szCs w:val="28"/>
-        </w:rPr>
-        <w:t xml:space="preserve"> </w:t>
-      </w:r>
-      <w:proofErr w:type="spellStart"/>
-      <w:r>
-        <w:rPr>
-          <w:sz w:val="28"/>
-          <w:szCs w:val="28"/>
-        </w:rPr>
-        <w:t>се</w:t>
-      </w:r>
-      <w:proofErr w:type="spellEnd"/>
-      <w:r>
-        <w:rPr>
-          <w:sz w:val="28"/>
-          <w:szCs w:val="28"/>
-        </w:rPr>
-        <w:t xml:space="preserve"> </w:t>
-      </w:r>
-      <w:proofErr w:type="spellStart"/>
-      <w:r>
-        <w:rPr>
-          <w:sz w:val="28"/>
-          <w:szCs w:val="28"/>
-        </w:rPr>
-        <w:t>нуде</w:t>
-      </w:r>
-      <w:proofErr w:type="spellEnd"/>
-      <w:r>
-        <w:rPr>
-          <w:sz w:val="28"/>
-          <w:szCs w:val="28"/>
-        </w:rPr>
-        <w:t xml:space="preserve"> </w:t>
-      </w:r>
-      <w:proofErr w:type="spellStart"/>
-      <w:r>
-        <w:rPr>
-          <w:sz w:val="28"/>
-          <w:szCs w:val="28"/>
-        </w:rPr>
-        <w:t>њег</w:t>
-      </w:r>
-      <w:r>
-        <w:rPr>
-          <w:sz w:val="28"/>
-          <w:szCs w:val="28"/>
-        </w:rPr>
-        <w:t>овим</w:t>
-      </w:r>
-      <w:proofErr w:type="spellEnd"/>
-      <w:r>
-        <w:rPr>
-          <w:sz w:val="28"/>
-          <w:szCs w:val="28"/>
-        </w:rPr>
-        <w:t xml:space="preserve"> </w:t>
-      </w:r>
-      <w:proofErr w:type="spellStart"/>
-      <w:r>
-        <w:rPr>
-          <w:sz w:val="28"/>
-          <w:szCs w:val="28"/>
-        </w:rPr>
-        <w:t>корисницима</w:t>
-      </w:r>
-      <w:proofErr w:type="spellEnd"/>
-      <w:r>
-        <w:rPr>
-          <w:sz w:val="28"/>
-          <w:szCs w:val="28"/>
-          <w:lang w:val="sr-Cyrl-RS"/>
-        </w:rPr>
-        <w:t>.</w:t>
-      </w:r>
-    </w:p>
-    <w:p>
-      <w:pPr>
-        <w:pStyle w:val="Heading2"/>
-        <w:rPr>
-          <w:lang w:val="sr-Cyrl-RS"/>
-        </w:rPr>
-      </w:pPr>
-      <w:bookmarkStart w:id="11" w:name="_Toc33367622"/>
-      <w:r>
-        <w:rPr>
-          <w:lang w:val="sr-Cyrl-RS"/>
-        </w:rPr>
-        <w:t>4.1. Преглед архитектуре система</w:t>
-      </w:r>
-      <w:bookmarkEnd w:id="11"/>
-    </w:p>
-    <w:p>
-      <w:pPr>
-        <w:ind w:left="720" w:firstLine="720"/>
-        <w:rPr>
-          <w:sz w:val="28"/>
-          <w:szCs w:val="28"/>
-          <w:lang w:val="sr-Cyrl-RS"/>
-        </w:rPr>
-      </w:pPr>
-      <w:r>
-        <w:rPr>
-          <w:sz w:val="28"/>
-          <w:szCs w:val="28"/>
-          <w:lang w:val="sr-Cyrl-RS"/>
-        </w:rPr>
-        <w:t>Три приступа: к</w:t>
-      </w:r>
-      <w:r>
-        <w:rPr>
-          <w:sz w:val="28"/>
-          <w:szCs w:val="28"/>
-          <w:lang w:val="sr-Cyrl-RS"/>
-        </w:rPr>
-        <w:t xml:space="preserve">ао </w:t>
-      </w:r>
-      <w:r>
-        <w:rPr>
-          <w:sz w:val="28"/>
-          <w:szCs w:val="28"/>
-          <w:lang w:val="sr-Cyrl-RS"/>
-        </w:rPr>
-        <w:t>Гост</w:t>
-      </w:r>
-      <w:r>
-        <w:rPr>
-          <w:sz w:val="28"/>
-          <w:szCs w:val="28"/>
-          <w:lang w:val="sr-Cyrl-RS"/>
-        </w:rPr>
-        <w:t xml:space="preserve">, као </w:t>
-      </w:r>
-      <w:r>
-        <w:rPr>
-          <w:sz w:val="28"/>
-          <w:szCs w:val="28"/>
-          <w:lang w:val="sr-Cyrl-RS"/>
-        </w:rPr>
-        <w:t>Регистровани Корисник</w:t>
-      </w:r>
-      <w:r>
-        <w:rPr>
-          <w:sz w:val="28"/>
-          <w:szCs w:val="28"/>
-          <w:lang w:val="sr-Cyrl-RS"/>
-        </w:rPr>
-        <w:t xml:space="preserve"> и као </w:t>
-      </w:r>
-      <w:r>
-        <w:rPr>
-          <w:sz w:val="28"/>
-          <w:szCs w:val="28"/>
-          <w:lang w:val="hr-HR"/>
-        </w:rPr>
-        <w:t>Администратор</w:t>
-      </w:r>
       <w:r>
         <w:rPr>
           <w:sz w:val="28"/>
@@ -4526,7 +4299,6 @@
         </w:rPr>
         <w:t xml:space="preserve"> са Ја</w:t>
       </w:r>
-      <w:proofErr w:type="spellStart"/>
       <w:r>
         <w:rPr>
           <w:sz w:val="28"/>
@@ -4534,7 +4306,6 @@
         </w:rPr>
         <w:t>vascript</w:t>
       </w:r>
-      <w:proofErr w:type="spellEnd"/>
       <w:r>
         <w:rPr>
           <w:sz w:val="28"/>
@@ -4811,23 +4582,7 @@
                 <w:sz w:val="28"/>
                 <w:szCs w:val="28"/>
               </w:rPr>
-              <w:t xml:space="preserve">HTML-у и </w:t>
-            </w:r>
-            <w:proofErr w:type="spellStart"/>
-            <w:r>
-              <w:rPr>
-                <w:sz w:val="28"/>
-                <w:szCs w:val="28"/>
-              </w:rPr>
-              <w:t>Javascript</w:t>
-            </w:r>
-            <w:proofErr w:type="spellEnd"/>
-            <w:r>
-              <w:rPr>
-                <w:sz w:val="28"/>
-                <w:szCs w:val="28"/>
-              </w:rPr>
-              <w:t>-</w:t>
+              <w:t>HTML-у и Javascript-</w:t>
             </w:r>
             <w:r>
               <w:rPr>
@@ -4898,36 +4653,36 @@
           <w:lang w:val="sr-Cyrl-RS"/>
         </w:rPr>
       </w:pPr>
-      <w:bookmarkStart w:id="12" w:name="_Toc33367623"/>
+      <w:bookmarkStart w:id="11" w:name="_Toc33367623"/>
       <w:r>
         <w:rPr>
           <w:lang w:val="sr-Cyrl-RS"/>
         </w:rPr>
         <w:t>4.2. Преглед карактеристика</w:t>
       </w:r>
+      <w:bookmarkEnd w:id="11"/>
+    </w:p>
+    <w:p>
+      <w:pPr>
+        <w:pStyle w:val="Heading1"/>
+        <w:rPr>
+          <w:lang w:val="sr-Cyrl-RS"/>
+        </w:rPr>
+      </w:pPr>
+      <w:bookmarkStart w:id="12" w:name="_Toc33367624"/>
+      <w:r>
+        <w:t xml:space="preserve">5 </w:t>
+      </w:r>
+      <w:r>
+        <w:rPr>
+          <w:lang w:val="sr-Cyrl-RS"/>
+        </w:rPr>
+        <w:t>Функционални захтеви</w:t>
+      </w:r>
       <w:bookmarkEnd w:id="12"/>
     </w:p>
     <w:p>
       <w:pPr>
-        <w:pStyle w:val="Heading1"/>
-        <w:rPr>
-          <w:lang w:val="sr-Cyrl-RS"/>
-        </w:rPr>
-      </w:pPr>
-      <w:bookmarkStart w:id="13" w:name="_Toc33367624"/>
-      <w:r>
-        <w:t xml:space="preserve">5 </w:t>
-      </w:r>
-      <w:r>
-        <w:rPr>
-          <w:lang w:val="sr-Cyrl-RS"/>
-        </w:rPr>
-        <w:t>Функционални захтеви</w:t>
-      </w:r>
-      <w:bookmarkEnd w:id="13"/>
-    </w:p>
-    <w:p>
-      <w:pPr>
         <w:ind w:left="720" w:firstLine="720"/>
         <w:rPr>
           <w:sz w:val="28"/>
@@ -4951,7 +4706,7 @@
           <w:lang w:val="sr-Cyrl-RS"/>
         </w:rPr>
       </w:pPr>
-      <w:bookmarkStart w:id="14" w:name="_Toc33367625"/>
+      <w:bookmarkStart w:id="13" w:name="_Toc33367625"/>
       <w:r>
         <w:rPr>
           <w:lang w:val="sr-Cyrl-RS"/>
@@ -4959,6 +4714,47 @@
         <w:lastRenderedPageBreak/>
         <w:t>5.1. Игра</w:t>
       </w:r>
+      <w:bookmarkEnd w:id="13"/>
+    </w:p>
+    <w:p>
+      <w:pPr>
+        <w:ind w:left="720" w:firstLine="720"/>
+        <w:rPr>
+          <w:sz w:val="28"/>
+          <w:szCs w:val="28"/>
+          <w:lang w:val="sr-Cyrl-RS"/>
+        </w:rPr>
+      </w:pPr>
+      <w:r>
+        <w:rPr>
+          <w:sz w:val="28"/>
+          <w:szCs w:val="28"/>
+          <w:lang w:val="sr-Cyrl-RS"/>
+        </w:rPr>
+        <w:t>Врши се тако што домаћин собе започиње игру по правилима дефинисаним за шпил за који су остали чланови собе највише гласали. Када се игра заврши, сви играчи се враћају у собу где домаћин може покренути нову игру.</w:t>
+      </w:r>
+    </w:p>
+    <w:p>
+      <w:pPr>
+        <w:rPr>
+          <w:lang w:val="sr-Cyrl-RS"/>
+        </w:rPr>
+      </w:pPr>
+    </w:p>
+    <w:p>
+      <w:pPr>
+        <w:pStyle w:val="Heading2"/>
+        <w:rPr>
+          <w:lang w:val="sr-Cyrl-RS"/>
+        </w:rPr>
+      </w:pPr>
+      <w:bookmarkStart w:id="14" w:name="_Toc33367626"/>
+      <w:r>
+        <w:rPr>
+          <w:lang w:val="sr-Cyrl-RS"/>
+        </w:rPr>
+        <w:t>5.2. Чет</w:t>
+      </w:r>
       <w:bookmarkEnd w:id="14"/>
     </w:p>
     <w:p>
@@ -4976,7 +4772,7 @@
           <w:szCs w:val="28"/>
           <w:lang w:val="sr-Cyrl-RS"/>
         </w:rPr>
-        <w:t>Врши се тако што домаћин собе започиње игру по правилима дефинисаним за шпил за који су остали чланови собе највише гласали. Када се игра заврши, сви играчи се враћају у собу где домаћин може покренути нову игру.</w:t>
+        <w:t>Током једне игре, играчи имају опцију да постављају поруке на game chat-box видљив свим играчима.</w:t>
       </w:r>
     </w:p>
     <w:p>
@@ -4993,12 +4789,12 @@
           <w:lang w:val="sr-Cyrl-RS"/>
         </w:rPr>
       </w:pPr>
-      <w:bookmarkStart w:id="15" w:name="_Toc33367626"/>
-      <w:r>
-        <w:rPr>
-          <w:lang w:val="sr-Cyrl-RS"/>
-        </w:rPr>
-        <w:t>5.2. Чет</w:t>
+      <w:bookmarkStart w:id="15" w:name="_Toc33367627"/>
+      <w:r>
+        <w:rPr>
+          <w:lang w:val="sr-Cyrl-RS"/>
+        </w:rPr>
+        <w:t>5.3.  Регистровање</w:t>
       </w:r>
       <w:bookmarkEnd w:id="15"/>
     </w:p>
@@ -5017,7 +4813,7 @@
           <w:szCs w:val="28"/>
           <w:lang w:val="sr-Cyrl-RS"/>
         </w:rPr>
-        <w:t>Током једне игре, играчи имају опцију да постављају поруке на game chat-box видљив свим играчима.</w:t>
+        <w:t>Свако ко није logged-in може да проба да се региструје. За то је потребно унети име, презиме, жељени надимак за играње, e-mail и жељену лозинку. Ако је неко са задатим надимком или e-mail адресом већ регистрован или лозинка не испуњава одређена правила, регистровање неће проћи успешно. Уколико прође успешно, у базу се додаје нови налог регистрованог корисника.</w:t>
       </w:r>
     </w:p>
     <w:p>
@@ -5030,16 +4826,16 @@
     <w:p>
       <w:pPr>
         <w:pStyle w:val="Heading2"/>
-        <w:rPr>
-          <w:lang w:val="sr-Cyrl-RS"/>
-        </w:rPr>
-      </w:pPr>
-      <w:bookmarkStart w:id="16" w:name="_Toc33367627"/>
-      <w:r>
-        <w:rPr>
-          <w:lang w:val="sr-Cyrl-RS"/>
-        </w:rPr>
-        <w:t>5.3.  Регистровање</w:t>
+      </w:pPr>
+      <w:bookmarkStart w:id="16" w:name="_Toc33367628"/>
+      <w:r>
+        <w:rPr>
+          <w:lang w:val="sr-Cyrl-RS"/>
+        </w:rPr>
+        <w:t xml:space="preserve">5.4. </w:t>
+      </w:r>
+      <w:r>
+        <w:t>Logging</w:t>
       </w:r>
       <w:bookmarkEnd w:id="16"/>
     </w:p>
@@ -5058,7 +4854,7 @@
           <w:szCs w:val="28"/>
           <w:lang w:val="sr-Cyrl-RS"/>
         </w:rPr>
-        <w:t>Свако ко није logged-in може да проба да се региструје. За то је потребно унети име, презиме, жељени надимак за играње, e-mail и жељену лозинку. Ако је неко са задатим надимком или e-mail адресом већ регистрован или лозинка не испуњава одређена правила, регистровање неће проћи успешно. Уколико прође успешно, у базу се додаје нови налог регистрованог корисника.</w:t>
+        <w:t>Свако ко приступа сајту а није logged-in може да се улогује. За то је потребно унети свој e-mail и лозинку. Logging се прихвата само ако кориснички налог са унетим подацима постоји.</w:t>
       </w:r>
     </w:p>
     <w:p>
@@ -5071,18 +4867,24 @@
     <w:p>
       <w:pPr>
         <w:pStyle w:val="Heading2"/>
-      </w:pPr>
-      <w:bookmarkStart w:id="17" w:name="_Toc33367628"/>
-      <w:r>
-        <w:rPr>
-          <w:lang w:val="sr-Cyrl-RS"/>
-        </w:rPr>
-        <w:t xml:space="preserve">5.4. </w:t>
-      </w:r>
-      <w:r>
-        <w:t>Logging</w:t>
+        <w:rPr>
+          <w:lang w:val="sr-Cyrl-RS"/>
+        </w:rPr>
+      </w:pPr>
+      <w:bookmarkStart w:id="17" w:name="_Toc33367629"/>
+      <w:r>
+        <w:rPr>
+          <w:lang w:val="sr-Cyrl-RS"/>
+        </w:rPr>
+        <w:t xml:space="preserve">5.5. </w:t>
       </w:r>
       <w:bookmarkEnd w:id="17"/>
+      <w:r>
+        <w:rPr>
+          <w:lang w:val="sr-Cyrl-RS"/>
+        </w:rPr>
+        <w:t>Pravljenje Špila</w:t>
+      </w:r>
     </w:p>
     <w:p>
       <w:pPr>
@@ -5097,17 +4899,21 @@
         <w:rPr>
           <w:sz w:val="28"/>
           <w:szCs w:val="28"/>
-          <w:lang w:val="sr-Cyrl-RS"/>
-        </w:rPr>
-        <w:t>Свако ко приступа сајту а није logged-in може да се улогује. За то је потребно унети свој e-mail и лозинку. Logging се прихвата само ако кориснички налог са унетим подацима постоји.</w:t>
-      </w:r>
-    </w:p>
-    <w:p>
-      <w:pPr>
-        <w:rPr>
-          <w:lang w:val="sr-Cyrl-RS"/>
-        </w:rPr>
-      </w:pPr>
+          <w:lang w:val="sr-Latn-RS"/>
+        </w:rPr>
+        <w:t xml:space="preserve">Svako može da napravi sopstveni špil za igru. Formiranje špila uključuje određivanje broja pojedinačnih karata u špilu kao i posebna pravila za specifične karte u špilu. Svi mogu da započnu igru sa </w:t>
+      </w:r>
+      <w:r>
+        <w:rPr>
+          <w:sz w:val="28"/>
+          <w:szCs w:val="28"/>
+          <w:lang w:val="sr-Latn-RS"/>
+        </w:rPr>
+        <w:lastRenderedPageBreak/>
+        <w:t>napravljenim špilom, dok logovani korisnici mogu i da ga sačuvaju na nalog.</w:t>
+      </w:r>
+      <w:bookmarkStart w:id="18" w:name="_GoBack"/>
+      <w:bookmarkEnd w:id="18"/>
     </w:p>
     <w:p>
       <w:pPr>
@@ -5116,14 +4922,20 @@
           <w:lang w:val="sr-Cyrl-RS"/>
         </w:rPr>
       </w:pPr>
-      <w:bookmarkStart w:id="18" w:name="_Toc33367629"/>
-      <w:r>
-        <w:rPr>
-          <w:lang w:val="sr-Cyrl-RS"/>
-        </w:rPr>
-        <w:t>5.5. Прављење шпила</w:t>
-      </w:r>
-      <w:bookmarkEnd w:id="18"/>
+      <w:bookmarkStart w:id="19" w:name="_Toc33367630"/>
+      <w:r>
+        <w:rPr>
+          <w:lang w:val="sr-Cyrl-RS"/>
+        </w:rPr>
+        <w:t xml:space="preserve">5.6. </w:t>
+      </w:r>
+      <w:bookmarkEnd w:id="19"/>
+      <w:r>
+        <w:rPr>
+          <w:lang w:val="sr-Cyrl-RS"/>
+        </w:rPr>
+        <w:t>Listanje Špila</w:t>
+      </w:r>
     </w:p>
     <w:p>
       <w:pPr>
@@ -5131,16 +4943,485 @@
         <w:rPr>
           <w:sz w:val="28"/>
           <w:szCs w:val="28"/>
-          <w:lang w:val="sr-Cyrl-RS"/>
-        </w:rPr>
-      </w:pPr>
-      <w:r>
-        <w:rPr>
-          <w:sz w:val="28"/>
-          <w:szCs w:val="28"/>
-          <w:lang w:val="sr-Cyrl-RS"/>
-        </w:rPr>
-        <w:t>Свако може да направи сопствени шпил за игру. Формирање шпила укључује одређивање броја појединачних карата у шпилу</w:t>
+          <w:lang w:val="sr-Latn-RS"/>
+        </w:rPr>
+      </w:pPr>
+      <w:r>
+        <w:rPr>
+          <w:sz w:val="28"/>
+          <w:szCs w:val="28"/>
+          <w:lang w:val="sr-Cyrl-RS" w:bidi="en-US"/>
+        </w:rPr>
+        <w:t>Bilo ko može da pretražuje špilove i da ih sortira po različitim kriterijumima (npr. ocena). Pri pretrazi špilova može da selektuje špilove i da se tako pređe na prikaz tog špila.</w:t>
+      </w:r>
+    </w:p>
+    <w:p>
+      <w:pPr>
+        <w:pStyle w:val="Heading2"/>
+        <w:rPr>
+          <w:lang w:val="sr-Cyrl-RS"/>
+        </w:rPr>
+      </w:pPr>
+      <w:bookmarkStart w:id="20" w:name="_Toc33367631"/>
+      <w:r>
+        <w:rPr>
+          <w:lang w:val="sr-Cyrl-RS"/>
+        </w:rPr>
+        <w:t xml:space="preserve">5.7. </w:t>
+      </w:r>
+      <w:bookmarkEnd w:id="20"/>
+      <w:r>
+        <w:rPr>
+          <w:lang w:val="sr-Cyrl-RS"/>
+        </w:rPr>
+        <w:t>Kraj Igre</w:t>
+      </w:r>
+    </w:p>
+    <w:p>
+      <w:pPr>
+        <w:ind w:left="720" w:firstLine="720"/>
+        <w:rPr>
+          <w:sz w:val="28"/>
+          <w:szCs w:val="28"/>
+          <w:lang w:val="sr-Cyrl-RS"/>
+        </w:rPr>
+      </w:pPr>
+      <w:r>
+        <w:rPr>
+          <w:sz w:val="28"/>
+          <w:szCs w:val="28"/>
+          <w:lang w:val="sr-Latn-RS"/>
+        </w:rPr>
+        <w:t>Nakon jedne igre, svi igrači mogu da ocene da li im se svideo ili ne špil kojim se igralo, na osnovu čega se formira ocena špila koja je vidljiva kad se špil izlista.</w:t>
+      </w:r>
+    </w:p>
+    <w:p>
+      <w:pPr>
+        <w:pStyle w:val="Heading2"/>
+        <w:rPr>
+          <w:lang w:val="sr-Cyrl-RS"/>
+        </w:rPr>
+      </w:pPr>
+      <w:bookmarkStart w:id="21" w:name="_Toc33367632"/>
+      <w:r>
+        <w:rPr>
+          <w:lang w:val="sr-Cyrl-RS"/>
+        </w:rPr>
+        <w:t xml:space="preserve">5.8. </w:t>
+      </w:r>
+      <w:bookmarkEnd w:id="21"/>
+      <w:r>
+        <w:rPr>
+          <w:lang w:val="sr-Cyrl-RS"/>
+        </w:rPr>
+        <w:t>Pravljenje Sobe</w:t>
+      </w:r>
+    </w:p>
+    <w:p>
+      <w:pPr>
+        <w:ind w:left="720" w:firstLine="720"/>
+        <w:rPr>
+          <w:sz w:val="28"/>
+          <w:szCs w:val="28"/>
+          <w:lang w:val="sr-Latn-RS"/>
+        </w:rPr>
+      </w:pPr>
+      <w:r>
+        <w:rPr>
+          <w:sz w:val="28"/>
+          <w:szCs w:val="28"/>
+          <w:lang w:val="sr-Latn-RS"/>
+        </w:rPr>
+        <w:t xml:space="preserve">Svako ima pravo da napravi sobu(lobby) za igranje koja će biti vidljiva drugim igračima. Soba može biti privatna ili javna. </w:t>
+      </w:r>
+    </w:p>
+    <w:p>
+      <w:pPr>
+        <w:pStyle w:val="Heading2"/>
+        <w:rPr>
+          <w:lang w:val="sr-Cyrl-RS"/>
+        </w:rPr>
+      </w:pPr>
+      <w:bookmarkStart w:id="22" w:name="_Toc33367633"/>
+      <w:r>
+        <w:rPr>
+          <w:lang w:val="sr-Cyrl-RS"/>
+        </w:rPr>
+        <w:t>5.9. Преглед, прикључивање и излазак из собе</w:t>
+      </w:r>
+      <w:bookmarkEnd w:id="22"/>
+    </w:p>
+    <w:p>
+      <w:pPr>
+        <w:ind w:left="720" w:firstLine="720"/>
+        <w:rPr>
+          <w:sz w:val="28"/>
+          <w:szCs w:val="28"/>
+          <w:lang w:val="sr-Cyrl-RS"/>
+        </w:rPr>
+      </w:pPr>
+      <w:r>
+        <w:rPr>
+          <w:sz w:val="28"/>
+          <w:szCs w:val="28"/>
+          <w:lang w:val="sr-Cyrl-RS"/>
+        </w:rPr>
+        <w:t>Свако може да гледа каталог активних соба и да се прикључи некој од њих ако број играча није једнак максимуму. Ако је приватна соба, захтева се лозинка за прикључивање. У случају да је игра у току, играч мора да сачека да се игра заврши. Корисник може својевољно изаћи из собе.</w:t>
+      </w:r>
+    </w:p>
+    <w:p>
+      <w:pPr>
+        <w:pStyle w:val="Heading2"/>
+        <w:rPr>
+          <w:lang w:val="sr-Cyrl-RS"/>
+        </w:rPr>
+      </w:pPr>
+      <w:bookmarkStart w:id="23" w:name="_Toc33367634"/>
+      <w:r>
+        <w:rPr>
+          <w:lang w:val="sr-Cyrl-RS"/>
+        </w:rPr>
+        <w:t>5.10. Избацивање из собе</w:t>
+      </w:r>
+      <w:bookmarkEnd w:id="23"/>
+    </w:p>
+    <w:p>
+      <w:pPr>
+        <w:ind w:left="720" w:firstLine="720"/>
+        <w:rPr>
+          <w:sz w:val="28"/>
+          <w:szCs w:val="28"/>
+          <w:lang w:val="sr-Cyrl-RS"/>
+        </w:rPr>
+      </w:pPr>
+      <w:r>
+        <w:rPr>
+          <w:sz w:val="28"/>
+          <w:szCs w:val="28"/>
+          <w:lang w:val="sr-Cyrl-RS"/>
+        </w:rPr>
+        <w:t>Домаћин у току игре може покренути гласање у чету за избацивање одређеног играча ако тај играч не поштује правила лепе комуникације. Ако има довољан број гласова за избацивање, тај играч се избацује из собе и није му дозвољен приступ тој соби више.</w:t>
+      </w:r>
+    </w:p>
+    <w:p>
+      <w:pPr>
+        <w:rPr>
+          <w:lang w:val="sr-Cyrl-RS"/>
+        </w:rPr>
+      </w:pPr>
+    </w:p>
+    <w:p>
+      <w:pPr>
+        <w:pStyle w:val="Heading2"/>
+        <w:rPr>
+          <w:lang w:val="sr-Cyrl-RS"/>
+        </w:rPr>
+      </w:pPr>
+      <w:bookmarkStart w:id="24" w:name="_Toc33367635"/>
+      <w:r>
+        <w:rPr>
+          <w:lang w:val="sr-Cyrl-RS"/>
+        </w:rPr>
+        <w:t>5.11. Чување шпилова</w:t>
+      </w:r>
+      <w:bookmarkEnd w:id="24"/>
+    </w:p>
+    <w:p>
+      <w:pPr>
+        <w:ind w:left="720" w:firstLine="720"/>
+        <w:rPr>
+          <w:sz w:val="28"/>
+          <w:szCs w:val="28"/>
+          <w:lang w:val="sr-Cyrl-RS"/>
+        </w:rPr>
+      </w:pPr>
+      <w:r>
+        <w:rPr>
+          <w:sz w:val="28"/>
+          <w:szCs w:val="28"/>
+          <w:lang w:val="sr-Cyrl-RS"/>
+        </w:rPr>
+        <w:t xml:space="preserve">Након што направи шпил, регистровани корисник може одабрати да га сачува. Тиме се тај шпил чува у бази везан за </w:t>
+      </w:r>
+      <w:r>
+        <w:rPr>
+          <w:sz w:val="28"/>
+          <w:szCs w:val="28"/>
+          <w:lang w:val="sr-Cyrl-RS"/>
+        </w:rPr>
+        <w:lastRenderedPageBreak/>
+        <w:t>налог корисника и када остаће у листи шпилова за регистрованог корисника и за наредне приступе сајту.</w:t>
+      </w:r>
+    </w:p>
+    <w:p>
+      <w:pPr>
+        <w:rPr>
+          <w:lang w:val="sr-Cyrl-RS"/>
+        </w:rPr>
+      </w:pPr>
+    </w:p>
+    <w:p>
+      <w:pPr>
+        <w:pStyle w:val="Heading2"/>
+        <w:rPr>
+          <w:lang w:val="sr-Cyrl-RS"/>
+        </w:rPr>
+      </w:pPr>
+      <w:bookmarkStart w:id="25" w:name="_Toc33367636"/>
+      <w:r>
+        <w:rPr>
+          <w:lang w:val="sr-Cyrl-RS"/>
+        </w:rPr>
+        <w:t>5.12. Дељење шпилова</w:t>
+      </w:r>
+      <w:bookmarkEnd w:id="25"/>
+    </w:p>
+    <w:p>
+      <w:pPr>
+        <w:ind w:left="720" w:firstLine="720"/>
+        <w:rPr>
+          <w:sz w:val="28"/>
+          <w:szCs w:val="28"/>
+          <w:lang w:val="sr-Cyrl-RS"/>
+        </w:rPr>
+      </w:pPr>
+      <w:r>
+        <w:rPr>
+          <w:sz w:val="28"/>
+          <w:szCs w:val="28"/>
+          <w:lang w:val="sr-Cyrl-RS"/>
+        </w:rPr>
+        <w:t>Регистровани корисник може да подели неко свој шпил другом регистрованом кориснику, чиме се копија тог шпила додаје у листу шпилова другог регистрованог корисника.</w:t>
+      </w:r>
+    </w:p>
+    <w:p>
+      <w:pPr>
+        <w:rPr>
+          <w:lang w:val="sr-Cyrl-RS"/>
+        </w:rPr>
+      </w:pPr>
+    </w:p>
+    <w:p>
+      <w:pPr>
+        <w:pStyle w:val="Heading2"/>
+        <w:rPr>
+          <w:lang w:val="sr-Cyrl-RS"/>
+        </w:rPr>
+      </w:pPr>
+    </w:p>
+    <w:p>
+      <w:pPr>
+        <w:pStyle w:val="Heading2"/>
+        <w:rPr>
+          <w:lang w:val="sr-Cyrl-RS"/>
+        </w:rPr>
+      </w:pPr>
+      <w:bookmarkStart w:id="26" w:name="_Toc33367637"/>
+      <w:r>
+        <w:rPr>
+          <w:lang w:val="sr-Cyrl-RS"/>
+        </w:rPr>
+        <w:t>5.13. Регистровање администратора</w:t>
+      </w:r>
+      <w:bookmarkEnd w:id="26"/>
+    </w:p>
+    <w:p>
+      <w:pPr>
+        <w:ind w:left="720" w:firstLine="720"/>
+        <w:rPr>
+          <w:sz w:val="28"/>
+          <w:szCs w:val="28"/>
+          <w:lang w:val="sr-Cyrl-RS"/>
+        </w:rPr>
+      </w:pPr>
+      <w:r>
+        <w:rPr>
+          <w:sz w:val="28"/>
+          <w:szCs w:val="28"/>
+          <w:lang w:val="sr-Cyrl-RS"/>
+        </w:rPr>
+        <w:t>Администратор може неког регистрованог корисника да региструје за администратора.</w:t>
+      </w:r>
+    </w:p>
+    <w:p>
+      <w:pPr>
+        <w:rPr>
+          <w:lang w:val="sr-Cyrl-RS"/>
+        </w:rPr>
+      </w:pPr>
+    </w:p>
+    <w:p>
+      <w:pPr>
+        <w:pStyle w:val="Heading2"/>
+        <w:rPr>
+          <w:lang w:val="sr-Cyrl-RS"/>
+        </w:rPr>
+      </w:pPr>
+      <w:bookmarkStart w:id="27" w:name="_Toc33367638"/>
+      <w:r>
+        <w:rPr>
+          <w:lang w:val="sr-Cyrl-RS"/>
+        </w:rPr>
+        <w:t xml:space="preserve">5.14. Постављање и мењање истакнутих </w:t>
+      </w:r>
+      <w:r>
+        <w:rPr>
+          <w:lang w:val="sr-Cyrl-RS"/>
+        </w:rPr>
+        <w:t>шпилова</w:t>
+      </w:r>
+      <w:bookmarkEnd w:id="27"/>
+    </w:p>
+    <w:p>
+      <w:pPr>
+        <w:ind w:left="720" w:firstLine="720"/>
+        <w:rPr>
+          <w:sz w:val="28"/>
+          <w:szCs w:val="28"/>
+          <w:lang w:val="sr-Cyrl-RS"/>
+        </w:rPr>
+      </w:pPr>
+      <w:r>
+        <w:rPr>
+          <w:sz w:val="28"/>
+          <w:szCs w:val="28"/>
+          <w:lang w:val="sr-Cyrl-RS"/>
+        </w:rPr>
+        <w:t xml:space="preserve">Администратор може да поставља специфичне </w:t>
+      </w:r>
+      <w:r>
+        <w:rPr>
+          <w:sz w:val="28"/>
+          <w:szCs w:val="28"/>
+          <w:lang w:val="sr-Cyrl-RS"/>
+        </w:rPr>
+        <w:t>шпилове</w:t>
+      </w:r>
+      <w:r>
+        <w:rPr>
+          <w:sz w:val="28"/>
+          <w:szCs w:val="28"/>
+          <w:lang w:val="sr-Cyrl-RS"/>
+        </w:rPr>
+        <w:t xml:space="preserve"> на каталог истакнутих </w:t>
+      </w:r>
+      <w:r>
+        <w:rPr>
+          <w:sz w:val="28"/>
+          <w:szCs w:val="28"/>
+          <w:lang w:val="sr-Cyrl-RS"/>
+        </w:rPr>
+        <w:t>шпилова</w:t>
+      </w:r>
+      <w:r>
+        <w:rPr>
+          <w:sz w:val="28"/>
+          <w:szCs w:val="28"/>
+          <w:lang w:val="sr-Cyrl-RS"/>
+        </w:rPr>
+        <w:t xml:space="preserve"> видљив свакоме за прикључивање. Такође може да </w:t>
+      </w:r>
+      <w:r>
+        <w:rPr>
+          <w:sz w:val="28"/>
+          <w:szCs w:val="28"/>
+          <w:lang w:val="sr-Cyrl-RS"/>
+        </w:rPr>
+        <w:t>уклони</w:t>
+      </w:r>
+      <w:r>
+        <w:rPr>
+          <w:sz w:val="28"/>
+          <w:szCs w:val="28"/>
+          <w:lang w:val="sr-Cyrl-RS"/>
+        </w:rPr>
+        <w:t xml:space="preserve"> специфичне </w:t>
+      </w:r>
+      <w:r>
+        <w:rPr>
+          <w:sz w:val="28"/>
+          <w:szCs w:val="28"/>
+          <w:lang w:val="sr-Cyrl-RS"/>
+        </w:rPr>
+        <w:t>шпилове</w:t>
+      </w:r>
+      <w:r>
+        <w:rPr>
+          <w:sz w:val="28"/>
+          <w:szCs w:val="28"/>
+          <w:lang w:val="sr-Cyrl-RS"/>
+        </w:rPr>
+        <w:t xml:space="preserve"> из истог каталога.</w:t>
+      </w:r>
+    </w:p>
+    <w:p>
+      <w:pPr>
+        <w:pStyle w:val="Heading1"/>
+        <w:rPr>
+          <w:lang w:val="sr-Cyrl-RS"/>
+        </w:rPr>
+      </w:pPr>
+      <w:bookmarkStart w:id="28" w:name="_Toc33367639"/>
+      <w:r>
+        <w:rPr>
+          <w:lang w:val="sr-Cyrl-RS"/>
+        </w:rPr>
+        <w:t>6 Претпоставке и ограничења</w:t>
+      </w:r>
+      <w:bookmarkEnd w:id="28"/>
+    </w:p>
+    <w:p>
+      <w:pPr>
+        <w:ind w:left="720" w:firstLine="720"/>
+        <w:rPr>
+          <w:sz w:val="28"/>
+          <w:szCs w:val="28"/>
+          <w:lang w:val="sr-Cyrl-RS"/>
+        </w:rPr>
+      </w:pPr>
+      <w:r>
+        <w:rPr>
+          <w:sz w:val="28"/>
+          <w:szCs w:val="28"/>
+          <w:lang w:val="sr-Cyrl-RS"/>
+        </w:rPr>
+        <w:t>Потребно је тежити јединственом дизајну читавог сајта. Потребно је чувати податке о ауторизацији, и обезбедити да не дође до неовлашћеног приступа.</w:t>
+      </w:r>
+    </w:p>
+    <w:p>
+      <w:pPr>
+        <w:ind w:left="720" w:firstLine="720"/>
+        <w:rPr>
+          <w:sz w:val="28"/>
+          <w:szCs w:val="28"/>
+          <w:lang w:val="sr-Cyrl-RS"/>
+        </w:rPr>
+      </w:pPr>
+      <w:r>
+        <w:rPr>
+          <w:sz w:val="28"/>
+          <w:szCs w:val="28"/>
+          <w:lang w:val="sr-Cyrl-RS"/>
+        </w:rPr>
+        <w:t>Уколико се гост не региструје или улогује, његови шпилови неће бити сачувани када он изађе са сајта.</w:t>
+      </w:r>
+    </w:p>
+    <w:p>
+      <w:pPr>
+        <w:ind w:left="720" w:firstLine="720"/>
+        <w:rPr>
+          <w:sz w:val="28"/>
+          <w:szCs w:val="28"/>
+          <w:lang w:val="sr-Cyrl-RS"/>
+        </w:rPr>
+      </w:pPr>
+      <w:r>
+        <w:rPr>
+          <w:sz w:val="28"/>
+          <w:szCs w:val="28"/>
+          <w:lang w:val="sr-Cyrl-RS"/>
+        </w:rPr>
+        <w:t>Уколико неко од ауторизованих корисника изгуби приступне податке, не би могао добити нове, тј. не би могао</w:t>
       </w:r>
       <w:r>
         <w:rPr>
@@ -5156,15 +5437,59 @@
           <w:szCs w:val="28"/>
           <w:lang w:val="sr-Cyrl-RS"/>
         </w:rPr>
-        <w:t>(може бити и нула) као и посебна правила за специфичне карте у шпилу.</w:t>
-      </w:r>
-    </w:p>
-    <w:p>
-      <w:pPr>
-        <w:rPr>
-          <w:lang w:val="sr-Cyrl-RS"/>
-        </w:rPr>
-      </w:pPr>
+        <w:t>повратити свој налог.</w:t>
+      </w:r>
+    </w:p>
+    <w:p>
+      <w:pPr>
+        <w:pStyle w:val="Heading1"/>
+        <w:rPr>
+          <w:lang w:val="sr-Cyrl-RS"/>
+        </w:rPr>
+      </w:pPr>
+      <w:bookmarkStart w:id="29" w:name="_Toc33367640"/>
+      <w:r>
+        <w:rPr>
+          <w:lang w:val="sr-Cyrl-RS"/>
+        </w:rPr>
+        <w:lastRenderedPageBreak/>
+        <w:t>7 Квалитет</w:t>
+      </w:r>
+      <w:bookmarkEnd w:id="29"/>
+    </w:p>
+    <w:p>
+      <w:pPr>
+        <w:ind w:left="720" w:firstLine="720"/>
+        <w:rPr>
+          <w:sz w:val="28"/>
+          <w:szCs w:val="28"/>
+          <w:lang w:val="sr-Cyrl-RS"/>
+        </w:rPr>
+      </w:pPr>
+      <w:r>
+        <w:rPr>
+          <w:sz w:val="28"/>
+          <w:szCs w:val="28"/>
+          <w:lang w:val="sr-Cyrl-RS"/>
+        </w:rPr>
+        <w:t>Потребно је тестирати све функционалности нашег програма. Потребно је додати отпорност на спам, који би оптеретио сервер и базу података. Тестирати такође отпорност на грешке.</w:t>
+      </w:r>
+    </w:p>
+    <w:p>
+      <w:pPr>
+        <w:pStyle w:val="Heading1"/>
+        <w:rPr>
+          <w:lang w:val="sr-Cyrl-RS"/>
+        </w:rPr>
+      </w:pPr>
+      <w:bookmarkStart w:id="30" w:name="_Toc33367641"/>
+      <w:r>
+        <w:rPr>
+          <w:lang w:val="sr-Cyrl-RS"/>
+        </w:rPr>
+        <w:t>8 Нефункционални захтеви</w:t>
+      </w:r>
+      <w:bookmarkEnd w:id="30"/>
     </w:p>
     <w:p>
       <w:pPr>
@@ -5173,14 +5498,14 @@
           <w:lang w:val="sr-Cyrl-RS"/>
         </w:rPr>
       </w:pPr>
-      <w:bookmarkStart w:id="19" w:name="_Toc33367630"/>
-      <w:r>
-        <w:rPr>
-          <w:lang w:val="sr-Cyrl-RS"/>
-        </w:rPr>
-        <w:t>5.6. Листање шпилова</w:t>
-      </w:r>
-      <w:bookmarkEnd w:id="19"/>
+      <w:bookmarkStart w:id="31" w:name="_Toc33367642"/>
+      <w:r>
+        <w:rPr>
+          <w:lang w:val="sr-Cyrl-RS"/>
+        </w:rPr>
+        <w:t>8.1. Системски захтеви</w:t>
+      </w:r>
+      <w:bookmarkEnd w:id="31"/>
     </w:p>
     <w:p>
       <w:pPr>
@@ -5197,31 +5522,38 @@
           <w:szCs w:val="28"/>
           <w:lang w:val="sr-Cyrl-RS"/>
         </w:rPr>
-        <w:t>Свако може да излиста да види садржај сопствених шпилова</w:t>
-      </w:r>
-      <w:r>
-        <w:rPr>
-          <w:sz w:val="28"/>
-          <w:szCs w:val="28"/>
-          <w:lang w:val="sr-Cyrl-RS"/>
-        </w:rPr>
-        <w:t xml:space="preserve"> </w:t>
-      </w:r>
-      <w:r>
-        <w:rPr>
-          <w:sz w:val="28"/>
-          <w:szCs w:val="28"/>
-          <w:lang w:val="sr-Cyrl-RS"/>
-        </w:rPr>
-        <w:t>(састав и правила),као и оцену. Током формирања игре, сви у соби могу да излистају понуђене шпилове и да гласају за неки од њих.</w:t>
-      </w:r>
-    </w:p>
-    <w:p>
-      <w:pPr>
-        <w:rPr>
-          <w:lang w:val="sr-Cyrl-RS"/>
-        </w:rPr>
-      </w:pPr>
+        <w:t xml:space="preserve">Да би нам радио систем, морамо на серверу имати инсталиран модул за </w:t>
+      </w:r>
+      <w:r>
+        <w:rPr>
+          <w:sz w:val="28"/>
+          <w:szCs w:val="28"/>
+        </w:rPr>
+        <w:t>PHP</w:t>
+      </w:r>
+      <w:r>
+        <w:rPr>
+          <w:sz w:val="28"/>
+          <w:szCs w:val="28"/>
+          <w:lang w:val="sr-Cyrl-RS"/>
+        </w:rPr>
+        <w:t xml:space="preserve"> и </w:t>
+      </w:r>
+      <w:r>
+        <w:rPr>
+          <w:sz w:val="28"/>
+          <w:szCs w:val="28"/>
+        </w:rPr>
+        <w:t>MySQL</w:t>
+      </w:r>
+      <w:r>
+        <w:rPr>
+          <w:sz w:val="28"/>
+          <w:szCs w:val="28"/>
+          <w:lang w:val="sr-Cyrl-RS"/>
+        </w:rPr>
+        <w:t xml:space="preserve"> базу података.</w:t>
+      </w:r>
     </w:p>
     <w:p>
       <w:pPr>
@@ -5230,20 +5562,14 @@
           <w:lang w:val="sr-Cyrl-RS"/>
         </w:rPr>
       </w:pPr>
-      <w:bookmarkStart w:id="20" w:name="_Toc33367631"/>
-      <w:r>
-        <w:rPr>
-          <w:lang w:val="sr-Cyrl-RS"/>
-        </w:rPr>
-        <w:t xml:space="preserve">5.7. Оцењивање </w:t>
-      </w:r>
-      <w:r>
-        <w:rPr>
-          <w:lang w:val="sr-Cyrl-RS"/>
-        </w:rPr>
-        <w:t>шпилова</w:t>
-      </w:r>
-      <w:bookmarkEnd w:id="20"/>
+      <w:bookmarkStart w:id="32" w:name="_Toc33367643"/>
+      <w:r>
+        <w:rPr>
+          <w:lang w:val="sr-Cyrl-RS"/>
+        </w:rPr>
+        <w:t>8.2. Остали захтеви</w:t>
+      </w:r>
+      <w:bookmarkEnd w:id="32"/>
     </w:p>
     <w:p>
       <w:pPr>
@@ -5260,374 +5586,7 @@
           <w:szCs w:val="28"/>
           <w:lang w:val="sr-Cyrl-RS"/>
         </w:rPr>
-        <w:t>Након једне игре, сви играчи могу да оцене да ли им се свидео или не шпил којим се играло, на основу чега се формира оцена шпила која је видљива кад се шпил излиста.</w:t>
-      </w:r>
-    </w:p>
-    <w:p>
-      <w:pPr>
-        <w:rPr>
-          <w:lang w:val="sr-Cyrl-RS"/>
-        </w:rPr>
-      </w:pPr>
-    </w:p>
-    <w:p>
-      <w:pPr>
-        <w:pStyle w:val="Heading2"/>
-        <w:rPr>
-          <w:lang w:val="sr-Cyrl-RS"/>
-        </w:rPr>
-      </w:pPr>
-      <w:bookmarkStart w:id="21" w:name="_Toc33367632"/>
-      <w:r>
-        <w:rPr>
-          <w:lang w:val="sr-Cyrl-RS"/>
-        </w:rPr>
-        <w:t>5.8. Прављење собе</w:t>
-      </w:r>
-      <w:bookmarkEnd w:id="21"/>
-    </w:p>
-    <w:p>
-      <w:pPr>
-        <w:ind w:left="720" w:firstLine="720"/>
-        <w:rPr>
-          <w:sz w:val="28"/>
-          <w:szCs w:val="28"/>
-          <w:lang w:val="sr-Cyrl-RS"/>
-        </w:rPr>
-      </w:pPr>
-      <w:r>
-        <w:rPr>
-          <w:sz w:val="28"/>
-          <w:szCs w:val="28"/>
-          <w:lang w:val="sr-Cyrl-RS"/>
-        </w:rPr>
-        <w:t>Свако има право да направи собу(lobby) за играње која ће бити видљива другим играчима. Соба може бити приватна или јавна. Може се видети број играча који су тренутно играчима. Соба може бити приватна или јавна. Може се видети број играча који су тренутно у соби, да ли је приступ заштићен и да ли је игра у току.</w:t>
-      </w:r>
-    </w:p>
-    <w:p>
-      <w:pPr>
-        <w:rPr>
-          <w:lang w:val="sr-Cyrl-RS"/>
-        </w:rPr>
-      </w:pPr>
-    </w:p>
-    <w:p>
-      <w:pPr>
-        <w:pStyle w:val="Heading2"/>
-        <w:rPr>
-          <w:lang w:val="sr-Cyrl-RS"/>
-        </w:rPr>
-      </w:pPr>
-      <w:bookmarkStart w:id="22" w:name="_Toc33367633"/>
-      <w:r>
-        <w:rPr>
-          <w:lang w:val="sr-Cyrl-RS"/>
-        </w:rPr>
-        <w:t>5.9. Преглед, прикључивање и излазак из собе</w:t>
-      </w:r>
-      <w:bookmarkEnd w:id="22"/>
-    </w:p>
-    <w:p>
-      <w:pPr>
-        <w:ind w:left="720" w:firstLine="720"/>
-        <w:rPr>
-          <w:sz w:val="28"/>
-          <w:szCs w:val="28"/>
-          <w:lang w:val="sr-Cyrl-RS"/>
-        </w:rPr>
-      </w:pPr>
-      <w:r>
-        <w:rPr>
-          <w:sz w:val="28"/>
-          <w:szCs w:val="28"/>
-          <w:lang w:val="sr-Cyrl-RS"/>
-        </w:rPr>
-        <w:t>Свако може да гледа каталог активних соба и да се прикључи некој од њих ако број играча није једнак максимуму. Ако је приватна соба, захтева се лозинка за прикључивање. У случају да је игра у току, играч мора да сачека да се игра заврши. Корисник може својевољно изаћи из собе.</w:t>
-      </w:r>
-    </w:p>
-    <w:p>
-      <w:pPr>
-        <w:pStyle w:val="Heading2"/>
-        <w:rPr>
-          <w:lang w:val="sr-Cyrl-RS"/>
-        </w:rPr>
-      </w:pPr>
-      <w:bookmarkStart w:id="23" w:name="_Toc33367634"/>
-      <w:r>
-        <w:rPr>
-          <w:lang w:val="sr-Cyrl-RS"/>
-        </w:rPr>
-        <w:t>5.10. Избацивање из собе</w:t>
-      </w:r>
-      <w:bookmarkEnd w:id="23"/>
-    </w:p>
-    <w:p>
-      <w:pPr>
-        <w:ind w:left="720" w:firstLine="720"/>
-        <w:rPr>
-          <w:sz w:val="28"/>
-          <w:szCs w:val="28"/>
-          <w:lang w:val="sr-Cyrl-RS"/>
-        </w:rPr>
-      </w:pPr>
-      <w:r>
-        <w:rPr>
-          <w:sz w:val="28"/>
-          <w:szCs w:val="28"/>
-          <w:lang w:val="sr-Cyrl-RS"/>
-        </w:rPr>
-        <w:t xml:space="preserve">Домаћин у току игре може покренути гласање у чету за избацивање одређеног играча ако тај играч не поштује правила </w:t>
-      </w:r>
-      <w:r>
-        <w:rPr>
-          <w:sz w:val="28"/>
-          <w:szCs w:val="28"/>
-          <w:lang w:val="sr-Cyrl-RS"/>
-        </w:rPr>
-        <w:lastRenderedPageBreak/>
-        <w:t>лепе комуникације. Ако има довољан број гласова за избацивање, тај играч се избацује из собе и није му дозвољен приступ тој соби више.</w:t>
-      </w:r>
-    </w:p>
-    <w:p>
-      <w:pPr>
-        <w:rPr>
-          <w:lang w:val="sr-Cyrl-RS"/>
-        </w:rPr>
-      </w:pPr>
-    </w:p>
-    <w:p>
-      <w:pPr>
-        <w:pStyle w:val="Heading2"/>
-        <w:rPr>
-          <w:lang w:val="sr-Cyrl-RS"/>
-        </w:rPr>
-      </w:pPr>
-      <w:bookmarkStart w:id="24" w:name="_Toc33367635"/>
-      <w:r>
-        <w:rPr>
-          <w:lang w:val="sr-Cyrl-RS"/>
-        </w:rPr>
-        <w:t>5.11. Чување шпилова</w:t>
-      </w:r>
-      <w:bookmarkEnd w:id="24"/>
-    </w:p>
-    <w:p>
-      <w:pPr>
-        <w:ind w:left="720" w:firstLine="720"/>
-        <w:rPr>
-          <w:sz w:val="28"/>
-          <w:szCs w:val="28"/>
-          <w:lang w:val="sr-Cyrl-RS"/>
-        </w:rPr>
-      </w:pPr>
-      <w:r>
-        <w:rPr>
-          <w:sz w:val="28"/>
-          <w:szCs w:val="28"/>
-          <w:lang w:val="sr-Cyrl-RS"/>
-        </w:rPr>
-        <w:t>Након што направи шпил, регистровани корисник може одабрати да га сачува. Тиме се тај шпил чува у бази везан за налог корисника и када остаће у листи шпилова за регистрованог корисника и за наредне приступе сајту.</w:t>
-      </w:r>
-    </w:p>
-    <w:p>
-      <w:pPr>
-        <w:rPr>
-          <w:lang w:val="sr-Cyrl-RS"/>
-        </w:rPr>
-      </w:pPr>
-    </w:p>
-    <w:p>
-      <w:pPr>
-        <w:pStyle w:val="Heading2"/>
-        <w:rPr>
-          <w:lang w:val="sr-Cyrl-RS"/>
-        </w:rPr>
-      </w:pPr>
-      <w:bookmarkStart w:id="25" w:name="_Toc33367636"/>
-      <w:r>
-        <w:rPr>
-          <w:lang w:val="sr-Cyrl-RS"/>
-        </w:rPr>
-        <w:t>5.12. Дељење шпилова</w:t>
-      </w:r>
-      <w:bookmarkEnd w:id="25"/>
-    </w:p>
-    <w:p>
-      <w:pPr>
-        <w:ind w:left="720" w:firstLine="720"/>
-        <w:rPr>
-          <w:sz w:val="28"/>
-          <w:szCs w:val="28"/>
-          <w:lang w:val="sr-Cyrl-RS"/>
-        </w:rPr>
-      </w:pPr>
-      <w:r>
-        <w:rPr>
-          <w:sz w:val="28"/>
-          <w:szCs w:val="28"/>
-          <w:lang w:val="sr-Cyrl-RS"/>
-        </w:rPr>
-        <w:t>Регистровани корисник може да подели неко свој шпил другом регистрованом кориснику, чиме се копија тог шпила додаје у листу шпилова другог регистрованог корисника.</w:t>
-      </w:r>
-    </w:p>
-    <w:p>
-      <w:pPr>
-        <w:rPr>
-          <w:lang w:val="sr-Cyrl-RS"/>
-        </w:rPr>
-      </w:pPr>
-    </w:p>
-    <w:p>
-      <w:pPr>
-        <w:pStyle w:val="Heading2"/>
-        <w:rPr>
-          <w:lang w:val="sr-Cyrl-RS"/>
-        </w:rPr>
-      </w:pPr>
-    </w:p>
-    <w:p>
-      <w:pPr>
-        <w:pStyle w:val="Heading2"/>
-        <w:rPr>
-          <w:lang w:val="sr-Cyrl-RS"/>
-        </w:rPr>
-      </w:pPr>
-      <w:bookmarkStart w:id="26" w:name="_Toc33367637"/>
-      <w:r>
-        <w:rPr>
-          <w:lang w:val="sr-Cyrl-RS"/>
-        </w:rPr>
-        <w:t>5.13. Регистровање администратора</w:t>
-      </w:r>
-      <w:bookmarkEnd w:id="26"/>
-    </w:p>
-    <w:p>
-      <w:pPr>
-        <w:ind w:left="720" w:firstLine="720"/>
-        <w:rPr>
-          <w:sz w:val="28"/>
-          <w:szCs w:val="28"/>
-          <w:lang w:val="sr-Cyrl-RS"/>
-        </w:rPr>
-      </w:pPr>
-      <w:r>
-        <w:rPr>
-          <w:sz w:val="28"/>
-          <w:szCs w:val="28"/>
-          <w:lang w:val="sr-Cyrl-RS"/>
-        </w:rPr>
-        <w:t>Администратор може неког регистрованог корисника да региструје за администратора.</w:t>
-      </w:r>
-    </w:p>
-    <w:p>
-      <w:pPr>
-        <w:rPr>
-          <w:lang w:val="sr-Cyrl-RS"/>
-        </w:rPr>
-      </w:pPr>
-    </w:p>
-    <w:p>
-      <w:pPr>
-        <w:pStyle w:val="Heading2"/>
-        <w:rPr>
-          <w:lang w:val="sr-Cyrl-RS"/>
-        </w:rPr>
-      </w:pPr>
-      <w:bookmarkStart w:id="27" w:name="_Toc33367638"/>
-      <w:r>
-        <w:rPr>
-          <w:lang w:val="sr-Cyrl-RS"/>
-        </w:rPr>
-        <w:t xml:space="preserve">5.14. Постављање и мењање истакнутих </w:t>
-      </w:r>
-      <w:r>
-        <w:rPr>
-          <w:lang w:val="sr-Cyrl-RS"/>
-        </w:rPr>
-        <w:t>шпилова</w:t>
-      </w:r>
-      <w:bookmarkEnd w:id="27"/>
-    </w:p>
-    <w:p>
-      <w:pPr>
-        <w:ind w:left="720" w:firstLine="720"/>
-        <w:rPr>
-          <w:sz w:val="28"/>
-          <w:szCs w:val="28"/>
-          <w:lang w:val="sr-Cyrl-RS"/>
-        </w:rPr>
-      </w:pPr>
-      <w:r>
-        <w:rPr>
-          <w:sz w:val="28"/>
-          <w:szCs w:val="28"/>
-          <w:lang w:val="sr-Cyrl-RS"/>
-        </w:rPr>
-        <w:t xml:space="preserve">Администратор може да поставља специфичне </w:t>
-      </w:r>
-      <w:r>
-        <w:rPr>
-          <w:sz w:val="28"/>
-          <w:szCs w:val="28"/>
-          <w:lang w:val="sr-Cyrl-RS"/>
-        </w:rPr>
-        <w:t>шпилове</w:t>
-      </w:r>
-      <w:r>
-        <w:rPr>
-          <w:sz w:val="28"/>
-          <w:szCs w:val="28"/>
-          <w:lang w:val="sr-Cyrl-RS"/>
-        </w:rPr>
-        <w:t xml:space="preserve"> на каталог истакнутих </w:t>
-      </w:r>
-      <w:r>
-        <w:rPr>
-          <w:sz w:val="28"/>
-          <w:szCs w:val="28"/>
-          <w:lang w:val="sr-Cyrl-RS"/>
-        </w:rPr>
-        <w:t>шпилова</w:t>
-      </w:r>
-      <w:r>
-        <w:rPr>
-          <w:sz w:val="28"/>
-          <w:szCs w:val="28"/>
-          <w:lang w:val="sr-Cyrl-RS"/>
-        </w:rPr>
-        <w:t xml:space="preserve"> видљив свакоме за прикључивање. Такође може да </w:t>
-      </w:r>
-      <w:r>
-        <w:rPr>
-          <w:sz w:val="28"/>
-          <w:szCs w:val="28"/>
-          <w:lang w:val="sr-Cyrl-RS"/>
-        </w:rPr>
-        <w:t>уклони</w:t>
-      </w:r>
-      <w:r>
-        <w:rPr>
-          <w:sz w:val="28"/>
-          <w:szCs w:val="28"/>
-          <w:lang w:val="sr-Cyrl-RS"/>
-        </w:rPr>
-        <w:t xml:space="preserve"> специфичне </w:t>
-      </w:r>
-      <w:r>
-        <w:rPr>
-          <w:sz w:val="28"/>
-          <w:szCs w:val="28"/>
-          <w:lang w:val="sr-Cyrl-RS"/>
-        </w:rPr>
-        <w:t>шпилове</w:t>
-      </w:r>
-      <w:r>
-        <w:rPr>
-          <w:sz w:val="28"/>
-          <w:szCs w:val="28"/>
-          <w:lang w:val="sr-Cyrl-RS"/>
-        </w:rPr>
-        <w:t xml:space="preserve"> из истог каталога.</w:t>
+        <w:t>Важно је да нам сајт буде брз и респонзиван и лако модуларан.</w:t>
       </w:r>
     </w:p>
     <w:p>
@@ -5637,247 +5596,11 @@
           <w:lang w:val="sr-Cyrl-RS"/>
         </w:rPr>
       </w:pPr>
-      <w:bookmarkStart w:id="28" w:name="_Toc33367639"/>
-      <w:r>
-        <w:rPr>
-          <w:lang w:val="sr-Cyrl-RS"/>
-        </w:rPr>
-        <w:lastRenderedPageBreak/>
-        <w:t>6 Претпоставке и ограничења</w:t>
-      </w:r>
-      <w:bookmarkEnd w:id="28"/>
-    </w:p>
-    <w:p>
-      <w:pPr>
-        <w:ind w:left="720" w:firstLine="720"/>
-        <w:rPr>
-          <w:sz w:val="28"/>
-          <w:szCs w:val="28"/>
-          <w:lang w:val="sr-Cyrl-RS"/>
-        </w:rPr>
-      </w:pPr>
-      <w:r>
-        <w:rPr>
-          <w:sz w:val="28"/>
-          <w:szCs w:val="28"/>
-          <w:lang w:val="sr-Cyrl-RS"/>
-        </w:rPr>
-        <w:t>Потребно је тежити јединственом дизајну читавог сајта. Потребно је чувати податке о ауторизацији, и обезбедити да не дође до неовлашћеног приступа.</w:t>
-      </w:r>
-    </w:p>
-    <w:p>
-      <w:pPr>
-        <w:ind w:left="720" w:firstLine="720"/>
-        <w:rPr>
-          <w:sz w:val="28"/>
-          <w:szCs w:val="28"/>
-          <w:lang w:val="sr-Cyrl-RS"/>
-        </w:rPr>
-      </w:pPr>
-      <w:r>
-        <w:rPr>
-          <w:sz w:val="28"/>
-          <w:szCs w:val="28"/>
-          <w:lang w:val="sr-Cyrl-RS"/>
-        </w:rPr>
-        <w:t>Уколико се гост не региструје или улогује, његови шпилови неће бити сачувани када он изађе са сајта.</w:t>
-      </w:r>
-    </w:p>
-    <w:p>
-      <w:pPr>
-        <w:ind w:left="720" w:firstLine="720"/>
-        <w:rPr>
-          <w:sz w:val="28"/>
-          <w:szCs w:val="28"/>
-          <w:lang w:val="sr-Cyrl-RS"/>
-        </w:rPr>
-      </w:pPr>
-      <w:r>
-        <w:rPr>
-          <w:sz w:val="28"/>
-          <w:szCs w:val="28"/>
-          <w:lang w:val="sr-Cyrl-RS"/>
-        </w:rPr>
-        <w:t>Уколико неко од ауторизованих корисника изгуби приступне податке, не би могао добити нове, тј. не би могао</w:t>
-      </w:r>
-      <w:r>
-        <w:rPr>
-          <w:sz w:val="28"/>
-          <w:szCs w:val="28"/>
-          <w:lang w:val="sr-Cyrl-RS"/>
-        </w:rPr>
-        <w:t xml:space="preserve"> </w:t>
-      </w:r>
-      <w:r>
-        <w:rPr>
-          <w:sz w:val="28"/>
-          <w:szCs w:val="28"/>
-          <w:lang w:val="sr-Cyrl-RS"/>
-        </w:rPr>
-        <w:t>повратити свој налог.</w:t>
-      </w:r>
-    </w:p>
-    <w:p>
-      <w:pPr>
-        <w:pStyle w:val="Heading1"/>
-        <w:rPr>
-          <w:lang w:val="sr-Cyrl-RS"/>
-        </w:rPr>
-      </w:pPr>
-      <w:bookmarkStart w:id="29" w:name="_Toc33367640"/>
-      <w:r>
-        <w:rPr>
-          <w:lang w:val="sr-Cyrl-RS"/>
-        </w:rPr>
-        <w:t>7 Квалитет</w:t>
-      </w:r>
-      <w:bookmarkEnd w:id="29"/>
-    </w:p>
-    <w:p>
-      <w:pPr>
-        <w:ind w:left="720" w:firstLine="720"/>
-        <w:rPr>
-          <w:sz w:val="28"/>
-          <w:szCs w:val="28"/>
-          <w:lang w:val="sr-Cyrl-RS"/>
-        </w:rPr>
-      </w:pPr>
-      <w:r>
-        <w:rPr>
-          <w:sz w:val="28"/>
-          <w:szCs w:val="28"/>
-          <w:lang w:val="sr-Cyrl-RS"/>
-        </w:rPr>
-        <w:t>Потребно је тестирати све функционалности нашег програма. Потребно је додати отпорност на спам, који би оптеретио сервер и базу података. Тестирати такође отпорност на грешке.</w:t>
-      </w:r>
-    </w:p>
-    <w:p>
-      <w:pPr>
-        <w:pStyle w:val="Heading1"/>
-        <w:rPr>
-          <w:lang w:val="sr-Cyrl-RS"/>
-        </w:rPr>
-      </w:pPr>
-      <w:bookmarkStart w:id="30" w:name="_Toc33367641"/>
-      <w:r>
-        <w:rPr>
-          <w:lang w:val="sr-Cyrl-RS"/>
-        </w:rPr>
-        <w:t>8 Нефункционални захтеви</w:t>
-      </w:r>
-      <w:bookmarkEnd w:id="30"/>
-    </w:p>
-    <w:p>
-      <w:pPr>
-        <w:pStyle w:val="Heading2"/>
-        <w:rPr>
-          <w:lang w:val="sr-Cyrl-RS"/>
-        </w:rPr>
-      </w:pPr>
-      <w:bookmarkStart w:id="31" w:name="_Toc33367642"/>
-      <w:r>
-        <w:rPr>
-          <w:lang w:val="sr-Cyrl-RS"/>
-        </w:rPr>
-        <w:t>8.1. Системски захтеви</w:t>
-      </w:r>
-      <w:bookmarkEnd w:id="31"/>
-    </w:p>
-    <w:p>
-      <w:pPr>
-        <w:ind w:left="720" w:firstLine="720"/>
-        <w:rPr>
-          <w:sz w:val="28"/>
-          <w:szCs w:val="28"/>
-          <w:lang w:val="sr-Cyrl-RS"/>
-        </w:rPr>
-      </w:pPr>
-      <w:r>
-        <w:rPr>
-          <w:sz w:val="28"/>
-          <w:szCs w:val="28"/>
-          <w:lang w:val="sr-Cyrl-RS"/>
-        </w:rPr>
-        <w:t xml:space="preserve">Да би нам радио систем, морамо на серверу имати инсталиран модул за </w:t>
-      </w:r>
-      <w:r>
-        <w:rPr>
-          <w:sz w:val="28"/>
-          <w:szCs w:val="28"/>
-        </w:rPr>
-        <w:t>PHP</w:t>
-      </w:r>
-      <w:r>
-        <w:rPr>
-          <w:sz w:val="28"/>
-          <w:szCs w:val="28"/>
-          <w:lang w:val="sr-Cyrl-RS"/>
-        </w:rPr>
-        <w:t xml:space="preserve"> и </w:t>
-      </w:r>
-      <w:r>
-        <w:rPr>
-          <w:sz w:val="28"/>
-          <w:szCs w:val="28"/>
-        </w:rPr>
-        <w:t>MySQL</w:t>
-      </w:r>
-      <w:r>
-        <w:rPr>
-          <w:sz w:val="28"/>
-          <w:szCs w:val="28"/>
-          <w:lang w:val="sr-Cyrl-RS"/>
-        </w:rPr>
-        <w:t xml:space="preserve"> базу података.</w:t>
-      </w:r>
-    </w:p>
-    <w:p>
-      <w:pPr>
-        <w:pStyle w:val="Heading2"/>
-        <w:rPr>
-          <w:lang w:val="sr-Cyrl-RS"/>
-        </w:rPr>
-      </w:pPr>
-      <w:bookmarkStart w:id="32" w:name="_Toc33367643"/>
-      <w:r>
-        <w:rPr>
-          <w:lang w:val="sr-Cyrl-RS"/>
-        </w:rPr>
-        <w:t>8.2. Остали захтеви</w:t>
-      </w:r>
-      <w:bookmarkEnd w:id="32"/>
-    </w:p>
-    <w:p>
-      <w:pPr>
-        <w:ind w:left="720" w:firstLine="720"/>
-        <w:rPr>
-          <w:sz w:val="28"/>
-          <w:szCs w:val="28"/>
-          <w:lang w:val="sr-Cyrl-RS"/>
-        </w:rPr>
-      </w:pPr>
-      <w:r>
-        <w:rPr>
-          <w:sz w:val="28"/>
-          <w:szCs w:val="28"/>
-          <w:lang w:val="sr-Cyrl-RS"/>
-        </w:rPr>
-        <w:t>Важно је да нам сајт буде брз и респонзиван и лако модуларан.</w:t>
-      </w:r>
-    </w:p>
-    <w:p>
-      <w:pPr>
-        <w:pStyle w:val="Heading1"/>
-        <w:rPr>
-          <w:lang w:val="sr-Cyrl-RS"/>
-        </w:rPr>
-      </w:pPr>
       <w:bookmarkStart w:id="33" w:name="_Toc33367644"/>
       <w:r>
         <w:rPr>
           <w:lang w:val="sr-Cyrl-RS"/>
         </w:rPr>
-        <w:lastRenderedPageBreak/>
         <w:t>9 Захтеви за корисничком документацијом</w:t>
       </w:r>
       <w:bookmarkEnd w:id="33"/>
@@ -6028,6 +5751,7 @@
           <w:szCs w:val="28"/>
           <w:lang w:val="sr-Cyrl-RS"/>
         </w:rPr>
+        <w:lastRenderedPageBreak/>
         <w:t>•</w:t>
       </w:r>
       <w:r>
@@ -6325,7 +6049,6 @@
           <w:szCs w:val="28"/>
           <w:lang w:val="sr-Cyrl-RS"/>
         </w:rPr>
-        <w:lastRenderedPageBreak/>
         <w:t>•</w:t>
       </w:r>
       <w:r>
@@ -7718,7 +7441,6 @@
   <w:style w:type="character" w:default="1" w:styleId="DefaultParagraphFont">
     <w:name w:val="Default Paragraph Font"/>
     <w:uiPriority w:val="1"/>
-    <w:semiHidden/>
     <w:unhideWhenUsed/>
   </w:style>
   <w:style w:type="table" w:default="1" w:styleId="TableNormal">
@@ -8698,7 +8420,7 @@
 </file>
 
 <file path=customXml/itemProps1.xml><?xml version="1.0" encoding="utf-8"?>
-<ds:datastoreItem xmlns:ds="http://schemas.openxmlformats.org/officeDocument/2006/customXml" ds:itemID="{410A4E72-45D6-40A8-98CB-CB4BE1D85E2A}">
+<ds:datastoreItem xmlns:ds="http://schemas.openxmlformats.org/officeDocument/2006/customXml" ds:itemID="{31631490-677F-4E99-8468-76CB50FC0094}">
   <ds:schemaRefs>
     <ds:schemaRef ds:uri="http://schemas.openxmlformats.org/officeDocument/2006/bibliography"/>
   </ds:schemaRefs>

</xml_diff>

<commit_message>
Revert "Damjanovi stari SSU azurirani"
This reverts commit 8c679fb4b8ce541c0ef5a59bcceeaf88c84bb009.
</commit_message>
<xml_diff>
--- a/Faza 1/Team DOGS Projektni Zadatak.docx
+++ b/Faza 1/Team DOGS Projektni Zadatak.docx
@@ -97,6 +97,8 @@
           <w:noProof/>
         </w:rPr>
       </w:pPr>
+      <w:bookmarkStart w:id="0" w:name="_GoBack"/>
+      <w:bookmarkEnd w:id="0"/>
       <w:r>
         <w:rPr>
           <w:rFonts w:asciiTheme="majorHAnsi" w:eastAsiaTheme="majorEastAsia" w:hAnsiTheme="majorHAnsi" w:cstheme="majorBidi"/>
@@ -2925,7 +2927,7 @@
           <w:lang w:val="sr-Cyrl-RS"/>
         </w:rPr>
       </w:pPr>
-      <w:bookmarkStart w:id="0" w:name="_Toc33367612"/>
+      <w:bookmarkStart w:id="1" w:name="_Toc33367612"/>
       <w:r>
         <w:rPr>
           <w:lang w:val="sr-Cyrl-RS"/>
@@ -2933,7 +2935,7 @@
         <w:lastRenderedPageBreak/>
         <w:t>Списак измена</w:t>
       </w:r>
-      <w:bookmarkEnd w:id="0"/>
+      <w:bookmarkEnd w:id="1"/>
     </w:p>
     <w:p/>
     <w:tbl>
@@ -3437,7 +3439,7 @@
           <w:lang w:val="sr-Cyrl-RS"/>
         </w:rPr>
       </w:pPr>
-      <w:bookmarkStart w:id="1" w:name="_Toc33367613"/>
+      <w:bookmarkStart w:id="2" w:name="_Toc33367613"/>
       <w:r>
         <w:lastRenderedPageBreak/>
         <w:t xml:space="preserve">1 </w:t>
@@ -3448,7 +3450,7 @@
         </w:rPr>
         <w:t>Увод</w:t>
       </w:r>
-      <w:bookmarkEnd w:id="1"/>
+      <w:bookmarkEnd w:id="2"/>
     </w:p>
     <w:p>
       <w:pPr>
@@ -3461,14 +3463,14 @@
           <w:lang w:val="sr-Cyrl-RS"/>
         </w:rPr>
       </w:pPr>
-      <w:bookmarkStart w:id="2" w:name="_Toc33367614"/>
+      <w:bookmarkStart w:id="3" w:name="_Toc33367614"/>
       <w:r>
         <w:rPr>
           <w:lang w:val="sr-Cyrl-RS"/>
         </w:rPr>
         <w:t>Резиме</w:t>
       </w:r>
-      <w:bookmarkEnd w:id="2"/>
+      <w:bookmarkEnd w:id="3"/>
     </w:p>
     <w:p>
       <w:pPr>
@@ -3567,7 +3569,25 @@
           <w:szCs w:val="28"/>
           <w:lang w:val="sr-Cyrl-RS"/>
         </w:rPr>
-        <w:t xml:space="preserve"> „Мау Мау“ по прилагодљивим правилима. Више играча се може придружити игри. Играчи међусобно могу да комуницирају у посебном одељку</w:t>
+        <w:t xml:space="preserve"> „Мау </w:t>
+      </w:r>
+      <w:proofErr w:type="gramStart"/>
+      <w:r>
+        <w:rPr>
+          <w:sz w:val="28"/>
+          <w:szCs w:val="28"/>
+          <w:lang w:val="sr-Cyrl-RS"/>
+        </w:rPr>
+        <w:t>Мау“ по</w:t>
+      </w:r>
+      <w:proofErr w:type="gramEnd"/>
+      <w:r>
+        <w:rPr>
+          <w:sz w:val="28"/>
+          <w:szCs w:val="28"/>
+          <w:lang w:val="sr-Cyrl-RS"/>
+        </w:rPr>
+        <w:t xml:space="preserve"> прилагодљивим правилима. Више играча се може придружити игри. Играчи међусобно могу да комуницирају у посебном одељку</w:t>
       </w:r>
       <w:r>
         <w:rPr>
@@ -3595,14 +3615,14 @@
           <w:lang w:val="sr-Cyrl-RS"/>
         </w:rPr>
       </w:pPr>
-      <w:bookmarkStart w:id="3" w:name="_Toc33367615"/>
+      <w:bookmarkStart w:id="4" w:name="_Toc33367615"/>
       <w:r>
         <w:rPr>
           <w:lang w:val="sr-Cyrl-RS"/>
         </w:rPr>
         <w:t>Намена документа</w:t>
       </w:r>
-      <w:bookmarkEnd w:id="3"/>
+      <w:bookmarkEnd w:id="4"/>
     </w:p>
     <w:p>
       <w:pPr>
@@ -3651,7 +3671,7 @@
           <w:lang w:val="sr-Cyrl-RS"/>
         </w:rPr>
       </w:pPr>
-      <w:bookmarkStart w:id="4" w:name="_Toc33367616"/>
+      <w:bookmarkStart w:id="5" w:name="_Toc33367616"/>
       <w:r>
         <w:t xml:space="preserve">2 </w:t>
       </w:r>
@@ -3661,7 +3681,7 @@
         </w:rPr>
         <w:t>Опис система</w:t>
       </w:r>
-      <w:bookmarkEnd w:id="4"/>
+      <w:bookmarkEnd w:id="5"/>
     </w:p>
     <w:p>
       <w:pPr>
@@ -3931,7 +3951,7 @@
           <w:lang w:val="sr-Cyrl-RS"/>
         </w:rPr>
       </w:pPr>
-      <w:bookmarkStart w:id="5" w:name="_Toc33367617"/>
+      <w:bookmarkStart w:id="6" w:name="_Toc33367617"/>
       <w:r>
         <w:lastRenderedPageBreak/>
         <w:t xml:space="preserve">3 </w:t>
@@ -3942,7 +3962,7 @@
         </w:rPr>
         <w:t>Категорије корисника</w:t>
       </w:r>
-      <w:bookmarkEnd w:id="5"/>
+      <w:bookmarkEnd w:id="6"/>
     </w:p>
     <w:p>
       <w:pPr>
@@ -3960,12 +3980,69 @@
         </w:rPr>
         <w:t xml:space="preserve">Разликујемо следеће категорије корисника: </w:t>
       </w:r>
-      <w:r>
-        <w:rPr>
-          <w:sz w:val="28"/>
-          <w:szCs w:val="28"/>
-        </w:rPr>
-        <w:t>Гост, Регистровани корисник и Администратор.</w:t>
+      <w:proofErr w:type="spellStart"/>
+      <w:r>
+        <w:rPr>
+          <w:sz w:val="28"/>
+          <w:szCs w:val="28"/>
+        </w:rPr>
+        <w:t>Гост</w:t>
+      </w:r>
+      <w:proofErr w:type="spellEnd"/>
+      <w:r>
+        <w:rPr>
+          <w:sz w:val="28"/>
+          <w:szCs w:val="28"/>
+        </w:rPr>
+        <w:t xml:space="preserve">, </w:t>
+      </w:r>
+      <w:proofErr w:type="spellStart"/>
+      <w:r>
+        <w:rPr>
+          <w:sz w:val="28"/>
+          <w:szCs w:val="28"/>
+        </w:rPr>
+        <w:t>Регистровани</w:t>
+      </w:r>
+      <w:proofErr w:type="spellEnd"/>
+      <w:r>
+        <w:rPr>
+          <w:sz w:val="28"/>
+          <w:szCs w:val="28"/>
+        </w:rPr>
+        <w:t xml:space="preserve"> </w:t>
+      </w:r>
+      <w:proofErr w:type="spellStart"/>
+      <w:r>
+        <w:rPr>
+          <w:sz w:val="28"/>
+          <w:szCs w:val="28"/>
+        </w:rPr>
+        <w:t>корисник</w:t>
+      </w:r>
+      <w:proofErr w:type="spellEnd"/>
+      <w:r>
+        <w:rPr>
+          <w:sz w:val="28"/>
+          <w:szCs w:val="28"/>
+        </w:rPr>
+        <w:t xml:space="preserve"> и </w:t>
+      </w:r>
+      <w:proofErr w:type="spellStart"/>
+      <w:r>
+        <w:rPr>
+          <w:sz w:val="28"/>
+          <w:szCs w:val="28"/>
+        </w:rPr>
+        <w:t>Администратор</w:t>
+      </w:r>
+      <w:proofErr w:type="spellEnd"/>
+      <w:r>
+        <w:rPr>
+          <w:sz w:val="28"/>
+          <w:szCs w:val="28"/>
+        </w:rPr>
+        <w:t>.</w:t>
       </w:r>
     </w:p>
     <w:p>
@@ -3985,14 +4062,14 @@
           <w:lang w:val="sr-Cyrl-RS"/>
         </w:rPr>
       </w:pPr>
-      <w:bookmarkStart w:id="6" w:name="_Toc33367618"/>
+      <w:bookmarkStart w:id="7" w:name="_Toc33367618"/>
       <w:r>
         <w:rPr>
           <w:lang w:val="sr-Cyrl-RS"/>
         </w:rPr>
         <w:t>3.1. Гост</w:t>
       </w:r>
-      <w:bookmarkEnd w:id="6"/>
+      <w:bookmarkEnd w:id="7"/>
     </w:p>
     <w:p>
       <w:pPr>
@@ -4042,14 +4119,14 @@
           <w:lang w:val="sr-Cyrl-RS"/>
         </w:rPr>
       </w:pPr>
-      <w:bookmarkStart w:id="7" w:name="_Toc33367619"/>
+      <w:bookmarkStart w:id="8" w:name="_Toc33367619"/>
       <w:r>
         <w:rPr>
           <w:lang w:val="sr-Cyrl-RS"/>
         </w:rPr>
         <w:t>3.2. Регистровани корисник</w:t>
       </w:r>
-      <w:bookmarkEnd w:id="7"/>
+      <w:bookmarkEnd w:id="8"/>
     </w:p>
     <w:p>
       <w:pPr>
@@ -4083,14 +4160,14 @@
           <w:lang w:val="sr-Cyrl-RS"/>
         </w:rPr>
       </w:pPr>
-      <w:bookmarkStart w:id="8" w:name="_Toc33367620"/>
+      <w:bookmarkStart w:id="9" w:name="_Toc33367620"/>
       <w:r>
         <w:rPr>
           <w:lang w:val="sr-Cyrl-RS"/>
         </w:rPr>
         <w:t>3.3.  Администратор</w:t>
       </w:r>
-      <w:bookmarkEnd w:id="8"/>
+      <w:bookmarkEnd w:id="9"/>
     </w:p>
     <w:p>
       <w:pPr>
@@ -4117,7 +4194,7 @@
           <w:lang w:val="sr-Cyrl-RS"/>
         </w:rPr>
       </w:pPr>
-      <w:bookmarkStart w:id="9" w:name="_Toc33367621"/>
+      <w:bookmarkStart w:id="10" w:name="_Toc33367621"/>
       <w:r>
         <w:t xml:space="preserve">4 </w:t>
       </w:r>
@@ -4127,7 +4204,7 @@
         </w:rPr>
         <w:t>Опис производа</w:t>
       </w:r>
-      <w:bookmarkEnd w:id="9"/>
+      <w:bookmarkEnd w:id="10"/>
     </w:p>
     <w:p>
       <w:pPr>
@@ -4142,8 +4219,73 @@
           <w:sz w:val="28"/>
           <w:szCs w:val="28"/>
         </w:rPr>
-        <w:t xml:space="preserve">У овом одељку се даје </w:t>
-      </w:r>
+        <w:t xml:space="preserve">У </w:t>
+      </w:r>
+      <w:proofErr w:type="spellStart"/>
+      <w:r>
+        <w:rPr>
+          <w:sz w:val="28"/>
+          <w:szCs w:val="28"/>
+        </w:rPr>
+        <w:t>овом</w:t>
+      </w:r>
+      <w:proofErr w:type="spellEnd"/>
+      <w:r>
+        <w:rPr>
+          <w:sz w:val="28"/>
+          <w:szCs w:val="28"/>
+        </w:rPr>
+        <w:t xml:space="preserve"> </w:t>
+      </w:r>
+      <w:proofErr w:type="spellStart"/>
+      <w:r>
+        <w:rPr>
+          <w:sz w:val="28"/>
+          <w:szCs w:val="28"/>
+        </w:rPr>
+        <w:t>одељку</w:t>
+      </w:r>
+      <w:proofErr w:type="spellEnd"/>
+      <w:r>
+        <w:rPr>
+          <w:sz w:val="28"/>
+          <w:szCs w:val="28"/>
+        </w:rPr>
+        <w:t xml:space="preserve"> </w:t>
+      </w:r>
+      <w:proofErr w:type="spellStart"/>
+      <w:r>
+        <w:rPr>
+          <w:sz w:val="28"/>
+          <w:szCs w:val="28"/>
+        </w:rPr>
+        <w:t>се</w:t>
+      </w:r>
+      <w:proofErr w:type="spellEnd"/>
+      <w:r>
+        <w:rPr>
+          <w:sz w:val="28"/>
+          <w:szCs w:val="28"/>
+        </w:rPr>
+        <w:t xml:space="preserve"> </w:t>
+      </w:r>
+      <w:proofErr w:type="spellStart"/>
+      <w:r>
+        <w:rPr>
+          <w:sz w:val="28"/>
+          <w:szCs w:val="28"/>
+        </w:rPr>
+        <w:t>даје</w:t>
+      </w:r>
+      <w:proofErr w:type="spellEnd"/>
+      <w:r>
+        <w:rPr>
+          <w:sz w:val="28"/>
+          <w:szCs w:val="28"/>
+        </w:rPr>
+        <w:t xml:space="preserve"> </w:t>
+      </w:r>
+      <w:proofErr w:type="spellStart"/>
       <w:r>
         <w:rPr>
           <w:sz w:val="28"/>
@@ -4156,8 +4298,17 @@
           <w:sz w:val="28"/>
           <w:szCs w:val="28"/>
         </w:rPr>
-        <w:t xml:space="preserve">еглед </w:t>
-      </w:r>
+        <w:t>еглед</w:t>
+      </w:r>
+      <w:proofErr w:type="spellEnd"/>
+      <w:r>
+        <w:rPr>
+          <w:sz w:val="28"/>
+          <w:szCs w:val="28"/>
+        </w:rPr>
+        <w:t xml:space="preserve"> </w:t>
+      </w:r>
+      <w:proofErr w:type="spellStart"/>
       <w:r>
         <w:rPr>
           <w:sz w:val="28"/>
@@ -4165,13 +4316,79 @@
         </w:rPr>
         <w:t>система</w:t>
       </w:r>
-      <w:r>
-        <w:rPr>
-          <w:sz w:val="28"/>
-          <w:szCs w:val="28"/>
-        </w:rPr>
-        <w:t xml:space="preserve"> и карактеристка које се нуде </w:t>
-      </w:r>
+      <w:proofErr w:type="spellEnd"/>
+      <w:r>
+        <w:rPr>
+          <w:sz w:val="28"/>
+          <w:szCs w:val="28"/>
+        </w:rPr>
+        <w:t xml:space="preserve"> и </w:t>
+      </w:r>
+      <w:proofErr w:type="spellStart"/>
+      <w:r>
+        <w:rPr>
+          <w:sz w:val="28"/>
+          <w:szCs w:val="28"/>
+        </w:rPr>
+        <w:t>карактеристка</w:t>
+      </w:r>
+      <w:proofErr w:type="spellEnd"/>
+      <w:r>
+        <w:rPr>
+          <w:sz w:val="28"/>
+          <w:szCs w:val="28"/>
+        </w:rPr>
+        <w:t xml:space="preserve"> </w:t>
+      </w:r>
+      <w:proofErr w:type="spellStart"/>
+      <w:r>
+        <w:rPr>
+          <w:sz w:val="28"/>
+          <w:szCs w:val="28"/>
+        </w:rPr>
+        <w:t>које</w:t>
+      </w:r>
+      <w:proofErr w:type="spellEnd"/>
+      <w:r>
+        <w:rPr>
+          <w:sz w:val="28"/>
+          <w:szCs w:val="28"/>
+        </w:rPr>
+        <w:t xml:space="preserve"> </w:t>
+      </w:r>
+      <w:proofErr w:type="spellStart"/>
+      <w:r>
+        <w:rPr>
+          <w:sz w:val="28"/>
+          <w:szCs w:val="28"/>
+        </w:rPr>
+        <w:t>се</w:t>
+      </w:r>
+      <w:proofErr w:type="spellEnd"/>
+      <w:r>
+        <w:rPr>
+          <w:sz w:val="28"/>
+          <w:szCs w:val="28"/>
+        </w:rPr>
+        <w:t xml:space="preserve"> </w:t>
+      </w:r>
+      <w:proofErr w:type="spellStart"/>
+      <w:r>
+        <w:rPr>
+          <w:sz w:val="28"/>
+          <w:szCs w:val="28"/>
+        </w:rPr>
+        <w:t>нуде</w:t>
+      </w:r>
+      <w:proofErr w:type="spellEnd"/>
+      <w:r>
+        <w:rPr>
+          <w:sz w:val="28"/>
+          <w:szCs w:val="28"/>
+        </w:rPr>
+        <w:t xml:space="preserve"> </w:t>
+      </w:r>
+      <w:proofErr w:type="spellStart"/>
       <w:r>
         <w:rPr>
           <w:sz w:val="28"/>
@@ -4184,8 +4401,17 @@
           <w:sz w:val="28"/>
           <w:szCs w:val="28"/>
         </w:rPr>
-        <w:t xml:space="preserve">овим </w:t>
-      </w:r>
+        <w:t>овим</w:t>
+      </w:r>
+      <w:proofErr w:type="spellEnd"/>
+      <w:r>
+        <w:rPr>
+          <w:sz w:val="28"/>
+          <w:szCs w:val="28"/>
+        </w:rPr>
+        <w:t xml:space="preserve"> </w:t>
+      </w:r>
+      <w:proofErr w:type="spellStart"/>
       <w:r>
         <w:rPr>
           <w:sz w:val="28"/>
@@ -4193,6 +4419,7 @@
         </w:rPr>
         <w:t>корисницима</w:t>
       </w:r>
+      <w:proofErr w:type="spellEnd"/>
       <w:r>
         <w:rPr>
           <w:sz w:val="28"/>
@@ -4209,14 +4436,14 @@
           <w:lang w:val="sr-Cyrl-RS"/>
         </w:rPr>
       </w:pPr>
-      <w:bookmarkStart w:id="10" w:name="_Toc33367622"/>
+      <w:bookmarkStart w:id="11" w:name="_Toc33367622"/>
       <w:r>
         <w:rPr>
           <w:lang w:val="sr-Cyrl-RS"/>
         </w:rPr>
         <w:t>4.1. Преглед архитектуре система</w:t>
       </w:r>
-      <w:bookmarkEnd w:id="10"/>
+      <w:bookmarkEnd w:id="11"/>
     </w:p>
     <w:p>
       <w:pPr>
@@ -4299,6 +4526,7 @@
         </w:rPr>
         <w:t xml:space="preserve"> са Ја</w:t>
       </w:r>
+      <w:proofErr w:type="spellStart"/>
       <w:r>
         <w:rPr>
           <w:sz w:val="28"/>
@@ -4306,6 +4534,7 @@
         </w:rPr>
         <w:t>vascript</w:t>
       </w:r>
+      <w:proofErr w:type="spellEnd"/>
       <w:r>
         <w:rPr>
           <w:sz w:val="28"/>
@@ -4582,7 +4811,23 @@
                 <w:sz w:val="28"/>
                 <w:szCs w:val="28"/>
               </w:rPr>
-              <w:t>HTML-у и Javascript-</w:t>
+              <w:t xml:space="preserve">HTML-у и </w:t>
+            </w:r>
+            <w:proofErr w:type="spellStart"/>
+            <w:r>
+              <w:rPr>
+                <w:sz w:val="28"/>
+                <w:szCs w:val="28"/>
+              </w:rPr>
+              <w:t>Javascript</w:t>
+            </w:r>
+            <w:proofErr w:type="spellEnd"/>
+            <w:r>
+              <w:rPr>
+                <w:sz w:val="28"/>
+                <w:szCs w:val="28"/>
+              </w:rPr>
+              <w:t>-</w:t>
             </w:r>
             <w:r>
               <w:rPr>
@@ -4653,14 +4898,14 @@
           <w:lang w:val="sr-Cyrl-RS"/>
         </w:rPr>
       </w:pPr>
-      <w:bookmarkStart w:id="11" w:name="_Toc33367623"/>
+      <w:bookmarkStart w:id="12" w:name="_Toc33367623"/>
       <w:r>
         <w:rPr>
           <w:lang w:val="sr-Cyrl-RS"/>
         </w:rPr>
         <w:t>4.2. Преглед карактеристика</w:t>
       </w:r>
-      <w:bookmarkEnd w:id="11"/>
+      <w:bookmarkEnd w:id="12"/>
     </w:p>
     <w:p>
       <w:pPr>
@@ -4669,7 +4914,7 @@
           <w:lang w:val="sr-Cyrl-RS"/>
         </w:rPr>
       </w:pPr>
-      <w:bookmarkStart w:id="12" w:name="_Toc33367624"/>
+      <w:bookmarkStart w:id="13" w:name="_Toc33367624"/>
       <w:r>
         <w:t xml:space="preserve">5 </w:t>
       </w:r>
@@ -4679,7 +4924,7 @@
         </w:rPr>
         <w:t>Функционални захтеви</w:t>
       </w:r>
-      <w:bookmarkEnd w:id="12"/>
+      <w:bookmarkEnd w:id="13"/>
     </w:p>
     <w:p>
       <w:pPr>
@@ -4706,7 +4951,7 @@
           <w:lang w:val="sr-Cyrl-RS"/>
         </w:rPr>
       </w:pPr>
-      <w:bookmarkStart w:id="13" w:name="_Toc33367625"/>
+      <w:bookmarkStart w:id="14" w:name="_Toc33367625"/>
       <w:r>
         <w:rPr>
           <w:lang w:val="sr-Cyrl-RS"/>
@@ -4714,7 +4959,7 @@
         <w:lastRenderedPageBreak/>
         <w:t>5.1. Игра</w:t>
       </w:r>
-      <w:bookmarkEnd w:id="13"/>
+      <w:bookmarkEnd w:id="14"/>
     </w:p>
     <w:p>
       <w:pPr>
@@ -4748,14 +4993,14 @@
           <w:lang w:val="sr-Cyrl-RS"/>
         </w:rPr>
       </w:pPr>
-      <w:bookmarkStart w:id="14" w:name="_Toc33367626"/>
+      <w:bookmarkStart w:id="15" w:name="_Toc33367626"/>
       <w:r>
         <w:rPr>
           <w:lang w:val="sr-Cyrl-RS"/>
         </w:rPr>
         <w:t>5.2. Чет</w:t>
       </w:r>
-      <w:bookmarkEnd w:id="14"/>
+      <w:bookmarkEnd w:id="15"/>
     </w:p>
     <w:p>
       <w:pPr>
@@ -4789,14 +5034,14 @@
           <w:lang w:val="sr-Cyrl-RS"/>
         </w:rPr>
       </w:pPr>
-      <w:bookmarkStart w:id="15" w:name="_Toc33367627"/>
+      <w:bookmarkStart w:id="16" w:name="_Toc33367627"/>
       <w:r>
         <w:rPr>
           <w:lang w:val="sr-Cyrl-RS"/>
         </w:rPr>
         <w:t>5.3.  Регистровање</w:t>
       </w:r>
-      <w:bookmarkEnd w:id="15"/>
+      <w:bookmarkEnd w:id="16"/>
     </w:p>
     <w:p>
       <w:pPr>
@@ -4827,7 +5072,7 @@
       <w:pPr>
         <w:pStyle w:val="Heading2"/>
       </w:pPr>
-      <w:bookmarkStart w:id="16" w:name="_Toc33367628"/>
+      <w:bookmarkStart w:id="17" w:name="_Toc33367628"/>
       <w:r>
         <w:rPr>
           <w:lang w:val="sr-Cyrl-RS"/>
@@ -4837,7 +5082,7 @@
       <w:r>
         <w:t>Logging</w:t>
       </w:r>
-      <w:bookmarkEnd w:id="16"/>
+      <w:bookmarkEnd w:id="17"/>
     </w:p>
     <w:p>
       <w:pPr>
@@ -4871,20 +5116,14 @@
           <w:lang w:val="sr-Cyrl-RS"/>
         </w:rPr>
       </w:pPr>
-      <w:bookmarkStart w:id="17" w:name="_Toc33367629"/>
-      <w:r>
-        <w:rPr>
-          <w:lang w:val="sr-Cyrl-RS"/>
-        </w:rPr>
-        <w:t xml:space="preserve">5.5. </w:t>
-      </w:r>
-      <w:bookmarkEnd w:id="17"/>
-      <w:r>
-        <w:rPr>
-          <w:lang w:val="sr-Cyrl-RS"/>
-        </w:rPr>
-        <w:t>Pravljenje Špila</w:t>
-      </w:r>
+      <w:bookmarkStart w:id="18" w:name="_Toc33367629"/>
+      <w:r>
+        <w:rPr>
+          <w:lang w:val="sr-Cyrl-RS"/>
+        </w:rPr>
+        <w:t>5.5. Прављење шпила</w:t>
+      </w:r>
+      <w:bookmarkEnd w:id="18"/>
     </w:p>
     <w:p>
       <w:pPr>
@@ -4899,21 +5138,262 @@
         <w:rPr>
           <w:sz w:val="28"/>
           <w:szCs w:val="28"/>
-          <w:lang w:val="sr-Latn-RS"/>
-        </w:rPr>
-        <w:t xml:space="preserve">Svako može da napravi sopstveni špil za igru. Formiranje špila uključuje određivanje broja pojedinačnih karata u špilu kao i posebna pravila za specifične karte u špilu. Svi mogu da započnu igru sa </w:t>
-      </w:r>
-      <w:r>
-        <w:rPr>
-          <w:sz w:val="28"/>
-          <w:szCs w:val="28"/>
-          <w:lang w:val="sr-Latn-RS"/>
+          <w:lang w:val="sr-Cyrl-RS"/>
+        </w:rPr>
+        <w:t>Свако може да направи сопствени шпил за игру. Формирање шпила укључује одређивање броја појединачних карата у шпилу</w:t>
+      </w:r>
+      <w:r>
+        <w:rPr>
+          <w:sz w:val="28"/>
+          <w:szCs w:val="28"/>
+          <w:lang w:val="sr-Cyrl-RS"/>
+        </w:rPr>
+        <w:t xml:space="preserve"> </w:t>
+      </w:r>
+      <w:r>
+        <w:rPr>
+          <w:sz w:val="28"/>
+          <w:szCs w:val="28"/>
+          <w:lang w:val="sr-Cyrl-RS"/>
+        </w:rPr>
+        <w:t>(може бити и нула) као и посебна правила за специфичне карте у шпилу.</w:t>
+      </w:r>
+    </w:p>
+    <w:p>
+      <w:pPr>
+        <w:rPr>
+          <w:lang w:val="sr-Cyrl-RS"/>
+        </w:rPr>
+      </w:pPr>
+    </w:p>
+    <w:p>
+      <w:pPr>
+        <w:pStyle w:val="Heading2"/>
+        <w:rPr>
+          <w:lang w:val="sr-Cyrl-RS"/>
+        </w:rPr>
+      </w:pPr>
+      <w:bookmarkStart w:id="19" w:name="_Toc33367630"/>
+      <w:r>
+        <w:rPr>
+          <w:lang w:val="sr-Cyrl-RS"/>
+        </w:rPr>
+        <w:t>5.6. Листање шпилова</w:t>
+      </w:r>
+      <w:bookmarkEnd w:id="19"/>
+    </w:p>
+    <w:p>
+      <w:pPr>
+        <w:ind w:left="720" w:firstLine="720"/>
+        <w:rPr>
+          <w:sz w:val="28"/>
+          <w:szCs w:val="28"/>
+          <w:lang w:val="sr-Cyrl-RS"/>
+        </w:rPr>
+      </w:pPr>
+      <w:r>
+        <w:rPr>
+          <w:sz w:val="28"/>
+          <w:szCs w:val="28"/>
+          <w:lang w:val="sr-Cyrl-RS"/>
+        </w:rPr>
+        <w:t>Свако може да излиста да види садржај сопствених шпилова</w:t>
+      </w:r>
+      <w:r>
+        <w:rPr>
+          <w:sz w:val="28"/>
+          <w:szCs w:val="28"/>
+          <w:lang w:val="sr-Cyrl-RS"/>
+        </w:rPr>
+        <w:t xml:space="preserve"> </w:t>
+      </w:r>
+      <w:r>
+        <w:rPr>
+          <w:sz w:val="28"/>
+          <w:szCs w:val="28"/>
+          <w:lang w:val="sr-Cyrl-RS"/>
+        </w:rPr>
+        <w:t>(састав и правила),као и оцену. Током формирања игре, сви у соби могу да излистају понуђене шпилове и да гласају за неки од њих.</w:t>
+      </w:r>
+    </w:p>
+    <w:p>
+      <w:pPr>
+        <w:rPr>
+          <w:lang w:val="sr-Cyrl-RS"/>
+        </w:rPr>
+      </w:pPr>
+    </w:p>
+    <w:p>
+      <w:pPr>
+        <w:pStyle w:val="Heading2"/>
+        <w:rPr>
+          <w:lang w:val="sr-Cyrl-RS"/>
+        </w:rPr>
+      </w:pPr>
+      <w:bookmarkStart w:id="20" w:name="_Toc33367631"/>
+      <w:r>
+        <w:rPr>
+          <w:lang w:val="sr-Cyrl-RS"/>
+        </w:rPr>
+        <w:t xml:space="preserve">5.7. Оцењивање </w:t>
+      </w:r>
+      <w:r>
+        <w:rPr>
+          <w:lang w:val="sr-Cyrl-RS"/>
+        </w:rPr>
+        <w:t>шпилова</w:t>
+      </w:r>
+      <w:bookmarkEnd w:id="20"/>
+    </w:p>
+    <w:p>
+      <w:pPr>
+        <w:ind w:left="720" w:firstLine="720"/>
+        <w:rPr>
+          <w:sz w:val="28"/>
+          <w:szCs w:val="28"/>
+          <w:lang w:val="sr-Cyrl-RS"/>
+        </w:rPr>
+      </w:pPr>
+      <w:r>
+        <w:rPr>
+          <w:sz w:val="28"/>
+          <w:szCs w:val="28"/>
+          <w:lang w:val="sr-Cyrl-RS"/>
+        </w:rPr>
+        <w:t>Након једне игре, сви играчи могу да оцене да ли им се свидео или не шпил којим се играло, на основу чега се формира оцена шпила која је видљива кад се шпил излиста.</w:t>
+      </w:r>
+    </w:p>
+    <w:p>
+      <w:pPr>
+        <w:rPr>
+          <w:lang w:val="sr-Cyrl-RS"/>
+        </w:rPr>
+      </w:pPr>
+    </w:p>
+    <w:p>
+      <w:pPr>
+        <w:pStyle w:val="Heading2"/>
+        <w:rPr>
+          <w:lang w:val="sr-Cyrl-RS"/>
+        </w:rPr>
+      </w:pPr>
+      <w:bookmarkStart w:id="21" w:name="_Toc33367632"/>
+      <w:r>
+        <w:rPr>
+          <w:lang w:val="sr-Cyrl-RS"/>
+        </w:rPr>
+        <w:t>5.8. Прављење собе</w:t>
+      </w:r>
+      <w:bookmarkEnd w:id="21"/>
+    </w:p>
+    <w:p>
+      <w:pPr>
+        <w:ind w:left="720" w:firstLine="720"/>
+        <w:rPr>
+          <w:sz w:val="28"/>
+          <w:szCs w:val="28"/>
+          <w:lang w:val="sr-Cyrl-RS"/>
+        </w:rPr>
+      </w:pPr>
+      <w:r>
+        <w:rPr>
+          <w:sz w:val="28"/>
+          <w:szCs w:val="28"/>
+          <w:lang w:val="sr-Cyrl-RS"/>
+        </w:rPr>
+        <w:t>Свако има право да направи собу(lobby) за играње која ће бити видљива другим играчима. Соба може бити приватна или јавна. Може се видети број играча који су тренутно играчима. Соба може бити приватна или јавна. Може се видети број играча који су тренутно у соби, да ли је приступ заштићен и да ли је игра у току.</w:t>
+      </w:r>
+    </w:p>
+    <w:p>
+      <w:pPr>
+        <w:rPr>
+          <w:lang w:val="sr-Cyrl-RS"/>
+        </w:rPr>
+      </w:pPr>
+    </w:p>
+    <w:p>
+      <w:pPr>
+        <w:pStyle w:val="Heading2"/>
+        <w:rPr>
+          <w:lang w:val="sr-Cyrl-RS"/>
+        </w:rPr>
+      </w:pPr>
+      <w:bookmarkStart w:id="22" w:name="_Toc33367633"/>
+      <w:r>
+        <w:rPr>
+          <w:lang w:val="sr-Cyrl-RS"/>
+        </w:rPr>
+        <w:t>5.9. Преглед, прикључивање и излазак из собе</w:t>
+      </w:r>
+      <w:bookmarkEnd w:id="22"/>
+    </w:p>
+    <w:p>
+      <w:pPr>
+        <w:ind w:left="720" w:firstLine="720"/>
+        <w:rPr>
+          <w:sz w:val="28"/>
+          <w:szCs w:val="28"/>
+          <w:lang w:val="sr-Cyrl-RS"/>
+        </w:rPr>
+      </w:pPr>
+      <w:r>
+        <w:rPr>
+          <w:sz w:val="28"/>
+          <w:szCs w:val="28"/>
+          <w:lang w:val="sr-Cyrl-RS"/>
+        </w:rPr>
+        <w:t>Свако може да гледа каталог активних соба и да се прикључи некој од њих ако број играча није једнак максимуму. Ако је приватна соба, захтева се лозинка за прикључивање. У случају да је игра у току, играч мора да сачека да се игра заврши. Корисник може својевољно изаћи из собе.</w:t>
+      </w:r>
+    </w:p>
+    <w:p>
+      <w:pPr>
+        <w:pStyle w:val="Heading2"/>
+        <w:rPr>
+          <w:lang w:val="sr-Cyrl-RS"/>
+        </w:rPr>
+      </w:pPr>
+      <w:bookmarkStart w:id="23" w:name="_Toc33367634"/>
+      <w:r>
+        <w:rPr>
+          <w:lang w:val="sr-Cyrl-RS"/>
+        </w:rPr>
+        <w:t>5.10. Избацивање из собе</w:t>
+      </w:r>
+      <w:bookmarkEnd w:id="23"/>
+    </w:p>
+    <w:p>
+      <w:pPr>
+        <w:ind w:left="720" w:firstLine="720"/>
+        <w:rPr>
+          <w:sz w:val="28"/>
+          <w:szCs w:val="28"/>
+          <w:lang w:val="sr-Cyrl-RS"/>
+        </w:rPr>
+      </w:pPr>
+      <w:r>
+        <w:rPr>
+          <w:sz w:val="28"/>
+          <w:szCs w:val="28"/>
+          <w:lang w:val="sr-Cyrl-RS"/>
+        </w:rPr>
+        <w:t xml:space="preserve">Домаћин у току игре може покренути гласање у чету за избацивање одређеног играча ако тај играч не поштује правила </w:t>
+      </w:r>
+      <w:r>
+        <w:rPr>
+          <w:sz w:val="28"/>
+          <w:szCs w:val="28"/>
+          <w:lang w:val="sr-Cyrl-RS"/>
         </w:rPr>
         <w:lastRenderedPageBreak/>
-        <w:t>napravljenim špilom, dok logovani korisnici mogu i da ga sačuvaju na nalog.</w:t>
-      </w:r>
-      <w:bookmarkStart w:id="18" w:name="_GoBack"/>
-      <w:bookmarkEnd w:id="18"/>
+        <w:t>лепе комуникације. Ако има довољан број гласова за избацивање, тај играч се избацује из собе и није му дозвољен приступ тој соби више.</w:t>
+      </w:r>
+    </w:p>
+    <w:p>
+      <w:pPr>
+        <w:rPr>
+          <w:lang w:val="sr-Cyrl-RS"/>
+        </w:rPr>
+      </w:pPr>
     </w:p>
     <w:p>
       <w:pPr>
@@ -4922,20 +5402,14 @@
           <w:lang w:val="sr-Cyrl-RS"/>
         </w:rPr>
       </w:pPr>
-      <w:bookmarkStart w:id="19" w:name="_Toc33367630"/>
-      <w:r>
-        <w:rPr>
-          <w:lang w:val="sr-Cyrl-RS"/>
-        </w:rPr>
-        <w:t xml:space="preserve">5.6. </w:t>
-      </w:r>
-      <w:bookmarkEnd w:id="19"/>
-      <w:r>
-        <w:rPr>
-          <w:lang w:val="sr-Cyrl-RS"/>
-        </w:rPr>
-        <w:t>Listanje Špila</w:t>
-      </w:r>
+      <w:bookmarkStart w:id="24" w:name="_Toc33367635"/>
+      <w:r>
+        <w:rPr>
+          <w:lang w:val="sr-Cyrl-RS"/>
+        </w:rPr>
+        <w:t>5.11. Чување шпилова</w:t>
+      </w:r>
+      <w:bookmarkEnd w:id="24"/>
     </w:p>
     <w:p>
       <w:pPr>
@@ -4943,17 +5417,24 @@
         <w:rPr>
           <w:sz w:val="28"/>
           <w:szCs w:val="28"/>
-          <w:lang w:val="sr-Latn-RS"/>
-        </w:rPr>
-      </w:pPr>
-      <w:r>
-        <w:rPr>
-          <w:sz w:val="28"/>
-          <w:szCs w:val="28"/>
-          <w:lang w:val="sr-Cyrl-RS" w:bidi="en-US"/>
-        </w:rPr>
-        <w:t>Bilo ko može da pretražuje špilove i da ih sortira po različitim kriterijumima (npr. ocena). Pri pretrazi špilova može da selektuje špilove i da se tako pređe na prikaz tog špila.</w:t>
-      </w:r>
+          <w:lang w:val="sr-Cyrl-RS"/>
+        </w:rPr>
+      </w:pPr>
+      <w:r>
+        <w:rPr>
+          <w:sz w:val="28"/>
+          <w:szCs w:val="28"/>
+          <w:lang w:val="sr-Cyrl-RS"/>
+        </w:rPr>
+        <w:t>Након што направи шпил, регистровани корисник може одабрати да га сачува. Тиме се тај шпил чува у бази везан за налог корисника и када остаће у листи шпилова за регистрованог корисника и за наредне приступе сајту.</w:t>
+      </w:r>
+    </w:p>
+    <w:p>
+      <w:pPr>
+        <w:rPr>
+          <w:lang w:val="sr-Cyrl-RS"/>
+        </w:rPr>
+      </w:pPr>
     </w:p>
     <w:p>
       <w:pPr>
@@ -4962,20 +5443,14 @@
           <w:lang w:val="sr-Cyrl-RS"/>
         </w:rPr>
       </w:pPr>
-      <w:bookmarkStart w:id="20" w:name="_Toc33367631"/>
-      <w:r>
-        <w:rPr>
-          <w:lang w:val="sr-Cyrl-RS"/>
-        </w:rPr>
-        <w:t xml:space="preserve">5.7. </w:t>
-      </w:r>
-      <w:bookmarkEnd w:id="20"/>
-      <w:r>
-        <w:rPr>
-          <w:lang w:val="sr-Cyrl-RS"/>
-        </w:rPr>
-        <w:t>Kraj Igre</w:t>
-      </w:r>
+      <w:bookmarkStart w:id="25" w:name="_Toc33367636"/>
+      <w:r>
+        <w:rPr>
+          <w:lang w:val="sr-Cyrl-RS"/>
+        </w:rPr>
+        <w:t>5.12. Дељење шпилова</w:t>
+      </w:r>
+      <w:bookmarkEnd w:id="25"/>
     </w:p>
     <w:p>
       <w:pPr>
@@ -4990,10 +5465,17 @@
         <w:rPr>
           <w:sz w:val="28"/>
           <w:szCs w:val="28"/>
-          <w:lang w:val="sr-Latn-RS"/>
-        </w:rPr>
-        <w:t>Nakon jedne igre, svi igrači mogu da ocene da li im se svideo ili ne špil kojim se igralo, na osnovu čega se formira ocena špila koja je vidljiva kad se špil izlista.</w:t>
-      </w:r>
+          <w:lang w:val="sr-Cyrl-RS"/>
+        </w:rPr>
+        <w:t>Регистровани корисник може да подели неко свој шпил другом регистрованом кориснику, чиме се копија тог шпила додаје у листу шпилова другог регистрованог корисника.</w:t>
+      </w:r>
+    </w:p>
+    <w:p>
+      <w:pPr>
+        <w:rPr>
+          <w:lang w:val="sr-Cyrl-RS"/>
+        </w:rPr>
+      </w:pPr>
     </w:p>
     <w:p>
       <w:pPr>
@@ -5002,20 +5484,22 @@
           <w:lang w:val="sr-Cyrl-RS"/>
         </w:rPr>
       </w:pPr>
-      <w:bookmarkStart w:id="21" w:name="_Toc33367632"/>
-      <w:r>
-        <w:rPr>
-          <w:lang w:val="sr-Cyrl-RS"/>
-        </w:rPr>
-        <w:t xml:space="preserve">5.8. </w:t>
-      </w:r>
-      <w:bookmarkEnd w:id="21"/>
-      <w:r>
-        <w:rPr>
-          <w:lang w:val="sr-Cyrl-RS"/>
-        </w:rPr>
-        <w:t>Pravljenje Sobe</w:t>
-      </w:r>
+    </w:p>
+    <w:p>
+      <w:pPr>
+        <w:pStyle w:val="Heading2"/>
+        <w:rPr>
+          <w:lang w:val="sr-Cyrl-RS"/>
+        </w:rPr>
+      </w:pPr>
+      <w:bookmarkStart w:id="26" w:name="_Toc33367637"/>
+      <w:r>
+        <w:rPr>
+          <w:lang w:val="sr-Cyrl-RS"/>
+        </w:rPr>
+        <w:t>5.13. Регистровање администратора</w:t>
+      </w:r>
+      <w:bookmarkEnd w:id="26"/>
     </w:p>
     <w:p>
       <w:pPr>
@@ -5023,17 +5507,24 @@
         <w:rPr>
           <w:sz w:val="28"/>
           <w:szCs w:val="28"/>
-          <w:lang w:val="sr-Latn-RS"/>
-        </w:rPr>
-      </w:pPr>
-      <w:r>
-        <w:rPr>
-          <w:sz w:val="28"/>
-          <w:szCs w:val="28"/>
-          <w:lang w:val="sr-Latn-RS"/>
-        </w:rPr>
-        <w:t xml:space="preserve">Svako ima pravo da napravi sobu(lobby) za igranje koja će biti vidljiva drugim igračima. Soba može biti privatna ili javna. </w:t>
-      </w:r>
+          <w:lang w:val="sr-Cyrl-RS"/>
+        </w:rPr>
+      </w:pPr>
+      <w:r>
+        <w:rPr>
+          <w:sz w:val="28"/>
+          <w:szCs w:val="28"/>
+          <w:lang w:val="sr-Cyrl-RS"/>
+        </w:rPr>
+        <w:t>Администратор може неког регистрованог корисника да региструје за администратора.</w:t>
+      </w:r>
+    </w:p>
+    <w:p>
+      <w:pPr>
+        <w:rPr>
+          <w:lang w:val="sr-Cyrl-RS"/>
+        </w:rPr>
+      </w:pPr>
     </w:p>
     <w:p>
       <w:pPr>
@@ -5042,14 +5533,20 @@
           <w:lang w:val="sr-Cyrl-RS"/>
         </w:rPr>
       </w:pPr>
-      <w:bookmarkStart w:id="22" w:name="_Toc33367633"/>
-      <w:r>
-        <w:rPr>
-          <w:lang w:val="sr-Cyrl-RS"/>
-        </w:rPr>
-        <w:t>5.9. Преглед, прикључивање и излазак из собе</w:t>
-      </w:r>
-      <w:bookmarkEnd w:id="22"/>
+      <w:bookmarkStart w:id="27" w:name="_Toc33367638"/>
+      <w:r>
+        <w:rPr>
+          <w:lang w:val="sr-Cyrl-RS"/>
+        </w:rPr>
+        <w:t xml:space="preserve">5.14. Постављање и мењање истакнутих </w:t>
+      </w:r>
+      <w:r>
+        <w:rPr>
+          <w:lang w:val="sr-Cyrl-RS"/>
+        </w:rPr>
+        <w:t>шпилова</w:t>
+      </w:r>
+      <w:bookmarkEnd w:id="27"/>
     </w:p>
     <w:p>
       <w:pPr>
@@ -5066,8 +5563,209 @@
           <w:szCs w:val="28"/>
           <w:lang w:val="sr-Cyrl-RS"/>
         </w:rPr>
-        <w:t>Свако може да гледа каталог активних соба и да се прикључи некој од њих ако број играча није једнак максимуму. Ако је приватна соба, захтева се лозинка за прикључивање. У случају да је игра у току, играч мора да сачека да се игра заврши. Корисник може својевољно изаћи из собе.</w:t>
-      </w:r>
+        <w:t xml:space="preserve">Администратор може да поставља специфичне </w:t>
+      </w:r>
+      <w:r>
+        <w:rPr>
+          <w:sz w:val="28"/>
+          <w:szCs w:val="28"/>
+          <w:lang w:val="sr-Cyrl-RS"/>
+        </w:rPr>
+        <w:t>шпилове</w:t>
+      </w:r>
+      <w:r>
+        <w:rPr>
+          <w:sz w:val="28"/>
+          <w:szCs w:val="28"/>
+          <w:lang w:val="sr-Cyrl-RS"/>
+        </w:rPr>
+        <w:t xml:space="preserve"> на каталог истакнутих </w:t>
+      </w:r>
+      <w:r>
+        <w:rPr>
+          <w:sz w:val="28"/>
+          <w:szCs w:val="28"/>
+          <w:lang w:val="sr-Cyrl-RS"/>
+        </w:rPr>
+        <w:t>шпилова</w:t>
+      </w:r>
+      <w:r>
+        <w:rPr>
+          <w:sz w:val="28"/>
+          <w:szCs w:val="28"/>
+          <w:lang w:val="sr-Cyrl-RS"/>
+        </w:rPr>
+        <w:t xml:space="preserve"> видљив свакоме за прикључивање. Такође може да </w:t>
+      </w:r>
+      <w:r>
+        <w:rPr>
+          <w:sz w:val="28"/>
+          <w:szCs w:val="28"/>
+          <w:lang w:val="sr-Cyrl-RS"/>
+        </w:rPr>
+        <w:t>уклони</w:t>
+      </w:r>
+      <w:r>
+        <w:rPr>
+          <w:sz w:val="28"/>
+          <w:szCs w:val="28"/>
+          <w:lang w:val="sr-Cyrl-RS"/>
+        </w:rPr>
+        <w:t xml:space="preserve"> специфичне </w:t>
+      </w:r>
+      <w:r>
+        <w:rPr>
+          <w:sz w:val="28"/>
+          <w:szCs w:val="28"/>
+          <w:lang w:val="sr-Cyrl-RS"/>
+        </w:rPr>
+        <w:t>шпилове</w:t>
+      </w:r>
+      <w:r>
+        <w:rPr>
+          <w:sz w:val="28"/>
+          <w:szCs w:val="28"/>
+          <w:lang w:val="sr-Cyrl-RS"/>
+        </w:rPr>
+        <w:t xml:space="preserve"> из истог каталога.</w:t>
+      </w:r>
+    </w:p>
+    <w:p>
+      <w:pPr>
+        <w:pStyle w:val="Heading1"/>
+        <w:rPr>
+          <w:lang w:val="sr-Cyrl-RS"/>
+        </w:rPr>
+      </w:pPr>
+      <w:bookmarkStart w:id="28" w:name="_Toc33367639"/>
+      <w:r>
+        <w:rPr>
+          <w:lang w:val="sr-Cyrl-RS"/>
+        </w:rPr>
+        <w:lastRenderedPageBreak/>
+        <w:t>6 Претпоставке и ограничења</w:t>
+      </w:r>
+      <w:bookmarkEnd w:id="28"/>
+    </w:p>
+    <w:p>
+      <w:pPr>
+        <w:ind w:left="720" w:firstLine="720"/>
+        <w:rPr>
+          <w:sz w:val="28"/>
+          <w:szCs w:val="28"/>
+          <w:lang w:val="sr-Cyrl-RS"/>
+        </w:rPr>
+      </w:pPr>
+      <w:r>
+        <w:rPr>
+          <w:sz w:val="28"/>
+          <w:szCs w:val="28"/>
+          <w:lang w:val="sr-Cyrl-RS"/>
+        </w:rPr>
+        <w:t>Потребно је тежити јединственом дизајну читавог сајта. Потребно је чувати податке о ауторизацији, и обезбедити да не дође до неовлашћеног приступа.</w:t>
+      </w:r>
+    </w:p>
+    <w:p>
+      <w:pPr>
+        <w:ind w:left="720" w:firstLine="720"/>
+        <w:rPr>
+          <w:sz w:val="28"/>
+          <w:szCs w:val="28"/>
+          <w:lang w:val="sr-Cyrl-RS"/>
+        </w:rPr>
+      </w:pPr>
+      <w:r>
+        <w:rPr>
+          <w:sz w:val="28"/>
+          <w:szCs w:val="28"/>
+          <w:lang w:val="sr-Cyrl-RS"/>
+        </w:rPr>
+        <w:t>Уколико се гост не региструје или улогује, његови шпилови неће бити сачувани када он изађе са сајта.</w:t>
+      </w:r>
+    </w:p>
+    <w:p>
+      <w:pPr>
+        <w:ind w:left="720" w:firstLine="720"/>
+        <w:rPr>
+          <w:sz w:val="28"/>
+          <w:szCs w:val="28"/>
+          <w:lang w:val="sr-Cyrl-RS"/>
+        </w:rPr>
+      </w:pPr>
+      <w:r>
+        <w:rPr>
+          <w:sz w:val="28"/>
+          <w:szCs w:val="28"/>
+          <w:lang w:val="sr-Cyrl-RS"/>
+        </w:rPr>
+        <w:t>Уколико неко од ауторизованих корисника изгуби приступне податке, не би могао добити нове, тј. не би могао</w:t>
+      </w:r>
+      <w:r>
+        <w:rPr>
+          <w:sz w:val="28"/>
+          <w:szCs w:val="28"/>
+          <w:lang w:val="sr-Cyrl-RS"/>
+        </w:rPr>
+        <w:t xml:space="preserve"> </w:t>
+      </w:r>
+      <w:r>
+        <w:rPr>
+          <w:sz w:val="28"/>
+          <w:szCs w:val="28"/>
+          <w:lang w:val="sr-Cyrl-RS"/>
+        </w:rPr>
+        <w:t>повратити свој налог.</w:t>
+      </w:r>
+    </w:p>
+    <w:p>
+      <w:pPr>
+        <w:pStyle w:val="Heading1"/>
+        <w:rPr>
+          <w:lang w:val="sr-Cyrl-RS"/>
+        </w:rPr>
+      </w:pPr>
+      <w:bookmarkStart w:id="29" w:name="_Toc33367640"/>
+      <w:r>
+        <w:rPr>
+          <w:lang w:val="sr-Cyrl-RS"/>
+        </w:rPr>
+        <w:t>7 Квалитет</w:t>
+      </w:r>
+      <w:bookmarkEnd w:id="29"/>
+    </w:p>
+    <w:p>
+      <w:pPr>
+        <w:ind w:left="720" w:firstLine="720"/>
+        <w:rPr>
+          <w:sz w:val="28"/>
+          <w:szCs w:val="28"/>
+          <w:lang w:val="sr-Cyrl-RS"/>
+        </w:rPr>
+      </w:pPr>
+      <w:r>
+        <w:rPr>
+          <w:sz w:val="28"/>
+          <w:szCs w:val="28"/>
+          <w:lang w:val="sr-Cyrl-RS"/>
+        </w:rPr>
+        <w:t>Потребно је тестирати све функционалности нашег програма. Потребно је додати отпорност на спам, који би оптеретио сервер и базу података. Тестирати такође отпорност на грешке.</w:t>
+      </w:r>
+    </w:p>
+    <w:p>
+      <w:pPr>
+        <w:pStyle w:val="Heading1"/>
+        <w:rPr>
+          <w:lang w:val="sr-Cyrl-RS"/>
+        </w:rPr>
+      </w:pPr>
+      <w:bookmarkStart w:id="30" w:name="_Toc33367641"/>
+      <w:r>
+        <w:rPr>
+          <w:lang w:val="sr-Cyrl-RS"/>
+        </w:rPr>
+        <w:t>8 Нефункционални захтеви</w:t>
+      </w:r>
+      <w:bookmarkEnd w:id="30"/>
     </w:p>
     <w:p>
       <w:pPr>
@@ -5076,14 +5774,14 @@
           <w:lang w:val="sr-Cyrl-RS"/>
         </w:rPr>
       </w:pPr>
-      <w:bookmarkStart w:id="23" w:name="_Toc33367634"/>
-      <w:r>
-        <w:rPr>
-          <w:lang w:val="sr-Cyrl-RS"/>
-        </w:rPr>
-        <w:t>5.10. Избацивање из собе</w:t>
-      </w:r>
-      <w:bookmarkEnd w:id="23"/>
+      <w:bookmarkStart w:id="31" w:name="_Toc33367642"/>
+      <w:r>
+        <w:rPr>
+          <w:lang w:val="sr-Cyrl-RS"/>
+        </w:rPr>
+        <w:t>8.1. Системски захтеви</w:t>
+      </w:r>
+      <w:bookmarkEnd w:id="31"/>
     </w:p>
     <w:p>
       <w:pPr>
@@ -5100,15 +5798,38 @@
           <w:szCs w:val="28"/>
           <w:lang w:val="sr-Cyrl-RS"/>
         </w:rPr>
-        <w:t>Домаћин у току игре може покренути гласање у чету за избацивање одређеног играча ако тај играч не поштује правила лепе комуникације. Ако има довољан број гласова за избацивање, тај играч се избацује из собе и није му дозвољен приступ тој соби више.</w:t>
-      </w:r>
-    </w:p>
-    <w:p>
-      <w:pPr>
-        <w:rPr>
-          <w:lang w:val="sr-Cyrl-RS"/>
-        </w:rPr>
-      </w:pPr>
+        <w:t xml:space="preserve">Да би нам радио систем, морамо на серверу имати инсталиран модул за </w:t>
+      </w:r>
+      <w:r>
+        <w:rPr>
+          <w:sz w:val="28"/>
+          <w:szCs w:val="28"/>
+        </w:rPr>
+        <w:t>PHP</w:t>
+      </w:r>
+      <w:r>
+        <w:rPr>
+          <w:sz w:val="28"/>
+          <w:szCs w:val="28"/>
+          <w:lang w:val="sr-Cyrl-RS"/>
+        </w:rPr>
+        <w:t xml:space="preserve"> и </w:t>
+      </w:r>
+      <w:r>
+        <w:rPr>
+          <w:sz w:val="28"/>
+          <w:szCs w:val="28"/>
+        </w:rPr>
+        <w:t>MySQL</w:t>
+      </w:r>
+      <w:r>
+        <w:rPr>
+          <w:sz w:val="28"/>
+          <w:szCs w:val="28"/>
+          <w:lang w:val="sr-Cyrl-RS"/>
+        </w:rPr>
+        <w:t xml:space="preserve"> базу података.</w:t>
+      </w:r>
     </w:p>
     <w:p>
       <w:pPr>
@@ -5117,14 +5838,14 @@
           <w:lang w:val="sr-Cyrl-RS"/>
         </w:rPr>
       </w:pPr>
-      <w:bookmarkStart w:id="24" w:name="_Toc33367635"/>
-      <w:r>
-        <w:rPr>
-          <w:lang w:val="sr-Cyrl-RS"/>
-        </w:rPr>
-        <w:t>5.11. Чување шпилова</w:t>
-      </w:r>
-      <w:bookmarkEnd w:id="24"/>
+      <w:bookmarkStart w:id="32" w:name="_Toc33367643"/>
+      <w:r>
+        <w:rPr>
+          <w:lang w:val="sr-Cyrl-RS"/>
+        </w:rPr>
+        <w:t>8.2. Остали захтеви</w:t>
+      </w:r>
+      <w:bookmarkEnd w:id="32"/>
     </w:p>
     <w:p>
       <w:pPr>
@@ -5141,466 +5862,22 @@
           <w:szCs w:val="28"/>
           <w:lang w:val="sr-Cyrl-RS"/>
         </w:rPr>
-        <w:t xml:space="preserve">Након што направи шпил, регистровани корисник може одабрати да га сачува. Тиме се тај шпил чува у бази везан за </w:t>
-      </w:r>
-      <w:r>
-        <w:rPr>
-          <w:sz w:val="28"/>
-          <w:szCs w:val="28"/>
+        <w:t>Важно је да нам сајт буде брз и респонзиван и лако модуларан.</w:t>
+      </w:r>
+    </w:p>
+    <w:p>
+      <w:pPr>
+        <w:pStyle w:val="Heading1"/>
+        <w:rPr>
+          <w:lang w:val="sr-Cyrl-RS"/>
+        </w:rPr>
+      </w:pPr>
+      <w:bookmarkStart w:id="33" w:name="_Toc33367644"/>
+      <w:r>
+        <w:rPr>
           <w:lang w:val="sr-Cyrl-RS"/>
         </w:rPr>
         <w:lastRenderedPageBreak/>
-        <w:t>налог корисника и када остаће у листи шпилова за регистрованог корисника и за наредне приступе сајту.</w:t>
-      </w:r>
-    </w:p>
-    <w:p>
-      <w:pPr>
-        <w:rPr>
-          <w:lang w:val="sr-Cyrl-RS"/>
-        </w:rPr>
-      </w:pPr>
-    </w:p>
-    <w:p>
-      <w:pPr>
-        <w:pStyle w:val="Heading2"/>
-        <w:rPr>
-          <w:lang w:val="sr-Cyrl-RS"/>
-        </w:rPr>
-      </w:pPr>
-      <w:bookmarkStart w:id="25" w:name="_Toc33367636"/>
-      <w:r>
-        <w:rPr>
-          <w:lang w:val="sr-Cyrl-RS"/>
-        </w:rPr>
-        <w:t>5.12. Дељење шпилова</w:t>
-      </w:r>
-      <w:bookmarkEnd w:id="25"/>
-    </w:p>
-    <w:p>
-      <w:pPr>
-        <w:ind w:left="720" w:firstLine="720"/>
-        <w:rPr>
-          <w:sz w:val="28"/>
-          <w:szCs w:val="28"/>
-          <w:lang w:val="sr-Cyrl-RS"/>
-        </w:rPr>
-      </w:pPr>
-      <w:r>
-        <w:rPr>
-          <w:sz w:val="28"/>
-          <w:szCs w:val="28"/>
-          <w:lang w:val="sr-Cyrl-RS"/>
-        </w:rPr>
-        <w:t>Регистровани корисник може да подели неко свој шпил другом регистрованом кориснику, чиме се копија тог шпила додаје у листу шпилова другог регистрованог корисника.</w:t>
-      </w:r>
-    </w:p>
-    <w:p>
-      <w:pPr>
-        <w:rPr>
-          <w:lang w:val="sr-Cyrl-RS"/>
-        </w:rPr>
-      </w:pPr>
-    </w:p>
-    <w:p>
-      <w:pPr>
-        <w:pStyle w:val="Heading2"/>
-        <w:rPr>
-          <w:lang w:val="sr-Cyrl-RS"/>
-        </w:rPr>
-      </w:pPr>
-    </w:p>
-    <w:p>
-      <w:pPr>
-        <w:pStyle w:val="Heading2"/>
-        <w:rPr>
-          <w:lang w:val="sr-Cyrl-RS"/>
-        </w:rPr>
-      </w:pPr>
-      <w:bookmarkStart w:id="26" w:name="_Toc33367637"/>
-      <w:r>
-        <w:rPr>
-          <w:lang w:val="sr-Cyrl-RS"/>
-        </w:rPr>
-        <w:t>5.13. Регистровање администратора</w:t>
-      </w:r>
-      <w:bookmarkEnd w:id="26"/>
-    </w:p>
-    <w:p>
-      <w:pPr>
-        <w:ind w:left="720" w:firstLine="720"/>
-        <w:rPr>
-          <w:sz w:val="28"/>
-          <w:szCs w:val="28"/>
-          <w:lang w:val="sr-Cyrl-RS"/>
-        </w:rPr>
-      </w:pPr>
-      <w:r>
-        <w:rPr>
-          <w:sz w:val="28"/>
-          <w:szCs w:val="28"/>
-          <w:lang w:val="sr-Cyrl-RS"/>
-        </w:rPr>
-        <w:t>Администратор може неког регистрованог корисника да региструје за администратора.</w:t>
-      </w:r>
-    </w:p>
-    <w:p>
-      <w:pPr>
-        <w:rPr>
-          <w:lang w:val="sr-Cyrl-RS"/>
-        </w:rPr>
-      </w:pPr>
-    </w:p>
-    <w:p>
-      <w:pPr>
-        <w:pStyle w:val="Heading2"/>
-        <w:rPr>
-          <w:lang w:val="sr-Cyrl-RS"/>
-        </w:rPr>
-      </w:pPr>
-      <w:bookmarkStart w:id="27" w:name="_Toc33367638"/>
-      <w:r>
-        <w:rPr>
-          <w:lang w:val="sr-Cyrl-RS"/>
-        </w:rPr>
-        <w:t xml:space="preserve">5.14. Постављање и мењање истакнутих </w:t>
-      </w:r>
-      <w:r>
-        <w:rPr>
-          <w:lang w:val="sr-Cyrl-RS"/>
-        </w:rPr>
-        <w:t>шпилова</w:t>
-      </w:r>
-      <w:bookmarkEnd w:id="27"/>
-    </w:p>
-    <w:p>
-      <w:pPr>
-        <w:ind w:left="720" w:firstLine="720"/>
-        <w:rPr>
-          <w:sz w:val="28"/>
-          <w:szCs w:val="28"/>
-          <w:lang w:val="sr-Cyrl-RS"/>
-        </w:rPr>
-      </w:pPr>
-      <w:r>
-        <w:rPr>
-          <w:sz w:val="28"/>
-          <w:szCs w:val="28"/>
-          <w:lang w:val="sr-Cyrl-RS"/>
-        </w:rPr>
-        <w:t xml:space="preserve">Администратор може да поставља специфичне </w:t>
-      </w:r>
-      <w:r>
-        <w:rPr>
-          <w:sz w:val="28"/>
-          <w:szCs w:val="28"/>
-          <w:lang w:val="sr-Cyrl-RS"/>
-        </w:rPr>
-        <w:t>шпилове</w:t>
-      </w:r>
-      <w:r>
-        <w:rPr>
-          <w:sz w:val="28"/>
-          <w:szCs w:val="28"/>
-          <w:lang w:val="sr-Cyrl-RS"/>
-        </w:rPr>
-        <w:t xml:space="preserve"> на каталог истакнутих </w:t>
-      </w:r>
-      <w:r>
-        <w:rPr>
-          <w:sz w:val="28"/>
-          <w:szCs w:val="28"/>
-          <w:lang w:val="sr-Cyrl-RS"/>
-        </w:rPr>
-        <w:t>шпилова</w:t>
-      </w:r>
-      <w:r>
-        <w:rPr>
-          <w:sz w:val="28"/>
-          <w:szCs w:val="28"/>
-          <w:lang w:val="sr-Cyrl-RS"/>
-        </w:rPr>
-        <w:t xml:space="preserve"> видљив свакоме за прикључивање. Такође може да </w:t>
-      </w:r>
-      <w:r>
-        <w:rPr>
-          <w:sz w:val="28"/>
-          <w:szCs w:val="28"/>
-          <w:lang w:val="sr-Cyrl-RS"/>
-        </w:rPr>
-        <w:t>уклони</w:t>
-      </w:r>
-      <w:r>
-        <w:rPr>
-          <w:sz w:val="28"/>
-          <w:szCs w:val="28"/>
-          <w:lang w:val="sr-Cyrl-RS"/>
-        </w:rPr>
-        <w:t xml:space="preserve"> специфичне </w:t>
-      </w:r>
-      <w:r>
-        <w:rPr>
-          <w:sz w:val="28"/>
-          <w:szCs w:val="28"/>
-          <w:lang w:val="sr-Cyrl-RS"/>
-        </w:rPr>
-        <w:t>шпилове</w:t>
-      </w:r>
-      <w:r>
-        <w:rPr>
-          <w:sz w:val="28"/>
-          <w:szCs w:val="28"/>
-          <w:lang w:val="sr-Cyrl-RS"/>
-        </w:rPr>
-        <w:t xml:space="preserve"> из истог каталога.</w:t>
-      </w:r>
-    </w:p>
-    <w:p>
-      <w:pPr>
-        <w:pStyle w:val="Heading1"/>
-        <w:rPr>
-          <w:lang w:val="sr-Cyrl-RS"/>
-        </w:rPr>
-      </w:pPr>
-      <w:bookmarkStart w:id="28" w:name="_Toc33367639"/>
-      <w:r>
-        <w:rPr>
-          <w:lang w:val="sr-Cyrl-RS"/>
-        </w:rPr>
-        <w:t>6 Претпоставке и ограничења</w:t>
-      </w:r>
-      <w:bookmarkEnd w:id="28"/>
-    </w:p>
-    <w:p>
-      <w:pPr>
-        <w:ind w:left="720" w:firstLine="720"/>
-        <w:rPr>
-          <w:sz w:val="28"/>
-          <w:szCs w:val="28"/>
-          <w:lang w:val="sr-Cyrl-RS"/>
-        </w:rPr>
-      </w:pPr>
-      <w:r>
-        <w:rPr>
-          <w:sz w:val="28"/>
-          <w:szCs w:val="28"/>
-          <w:lang w:val="sr-Cyrl-RS"/>
-        </w:rPr>
-        <w:t>Потребно је тежити јединственом дизајну читавог сајта. Потребно је чувати податке о ауторизацији, и обезбедити да не дође до неовлашћеног приступа.</w:t>
-      </w:r>
-    </w:p>
-    <w:p>
-      <w:pPr>
-        <w:ind w:left="720" w:firstLine="720"/>
-        <w:rPr>
-          <w:sz w:val="28"/>
-          <w:szCs w:val="28"/>
-          <w:lang w:val="sr-Cyrl-RS"/>
-        </w:rPr>
-      </w:pPr>
-      <w:r>
-        <w:rPr>
-          <w:sz w:val="28"/>
-          <w:szCs w:val="28"/>
-          <w:lang w:val="sr-Cyrl-RS"/>
-        </w:rPr>
-        <w:t>Уколико се гост не региструје или улогује, његови шпилови неће бити сачувани када он изађе са сајта.</w:t>
-      </w:r>
-    </w:p>
-    <w:p>
-      <w:pPr>
-        <w:ind w:left="720" w:firstLine="720"/>
-        <w:rPr>
-          <w:sz w:val="28"/>
-          <w:szCs w:val="28"/>
-          <w:lang w:val="sr-Cyrl-RS"/>
-        </w:rPr>
-      </w:pPr>
-      <w:r>
-        <w:rPr>
-          <w:sz w:val="28"/>
-          <w:szCs w:val="28"/>
-          <w:lang w:val="sr-Cyrl-RS"/>
-        </w:rPr>
-        <w:t>Уколико неко од ауторизованих корисника изгуби приступне податке, не би могао добити нове, тј. не би могао</w:t>
-      </w:r>
-      <w:r>
-        <w:rPr>
-          <w:sz w:val="28"/>
-          <w:szCs w:val="28"/>
-          <w:lang w:val="sr-Cyrl-RS"/>
-        </w:rPr>
-        <w:t xml:space="preserve"> </w:t>
-      </w:r>
-      <w:r>
-        <w:rPr>
-          <w:sz w:val="28"/>
-          <w:szCs w:val="28"/>
-          <w:lang w:val="sr-Cyrl-RS"/>
-        </w:rPr>
-        <w:t>повратити свој налог.</w:t>
-      </w:r>
-    </w:p>
-    <w:p>
-      <w:pPr>
-        <w:pStyle w:val="Heading1"/>
-        <w:rPr>
-          <w:lang w:val="sr-Cyrl-RS"/>
-        </w:rPr>
-      </w:pPr>
-      <w:bookmarkStart w:id="29" w:name="_Toc33367640"/>
-      <w:r>
-        <w:rPr>
-          <w:lang w:val="sr-Cyrl-RS"/>
-        </w:rPr>
-        <w:lastRenderedPageBreak/>
-        <w:t>7 Квалитет</w:t>
-      </w:r>
-      <w:bookmarkEnd w:id="29"/>
-    </w:p>
-    <w:p>
-      <w:pPr>
-        <w:ind w:left="720" w:firstLine="720"/>
-        <w:rPr>
-          <w:sz w:val="28"/>
-          <w:szCs w:val="28"/>
-          <w:lang w:val="sr-Cyrl-RS"/>
-        </w:rPr>
-      </w:pPr>
-      <w:r>
-        <w:rPr>
-          <w:sz w:val="28"/>
-          <w:szCs w:val="28"/>
-          <w:lang w:val="sr-Cyrl-RS"/>
-        </w:rPr>
-        <w:t>Потребно је тестирати све функционалности нашег програма. Потребно је додати отпорност на спам, који би оптеретио сервер и базу података. Тестирати такође отпорност на грешке.</w:t>
-      </w:r>
-    </w:p>
-    <w:p>
-      <w:pPr>
-        <w:pStyle w:val="Heading1"/>
-        <w:rPr>
-          <w:lang w:val="sr-Cyrl-RS"/>
-        </w:rPr>
-      </w:pPr>
-      <w:bookmarkStart w:id="30" w:name="_Toc33367641"/>
-      <w:r>
-        <w:rPr>
-          <w:lang w:val="sr-Cyrl-RS"/>
-        </w:rPr>
-        <w:t>8 Нефункционални захтеви</w:t>
-      </w:r>
-      <w:bookmarkEnd w:id="30"/>
-    </w:p>
-    <w:p>
-      <w:pPr>
-        <w:pStyle w:val="Heading2"/>
-        <w:rPr>
-          <w:lang w:val="sr-Cyrl-RS"/>
-        </w:rPr>
-      </w:pPr>
-      <w:bookmarkStart w:id="31" w:name="_Toc33367642"/>
-      <w:r>
-        <w:rPr>
-          <w:lang w:val="sr-Cyrl-RS"/>
-        </w:rPr>
-        <w:t>8.1. Системски захтеви</w:t>
-      </w:r>
-      <w:bookmarkEnd w:id="31"/>
-    </w:p>
-    <w:p>
-      <w:pPr>
-        <w:ind w:left="720" w:firstLine="720"/>
-        <w:rPr>
-          <w:sz w:val="28"/>
-          <w:szCs w:val="28"/>
-          <w:lang w:val="sr-Cyrl-RS"/>
-        </w:rPr>
-      </w:pPr>
-      <w:r>
-        <w:rPr>
-          <w:sz w:val="28"/>
-          <w:szCs w:val="28"/>
-          <w:lang w:val="sr-Cyrl-RS"/>
-        </w:rPr>
-        <w:t xml:space="preserve">Да би нам радио систем, морамо на серверу имати инсталиран модул за </w:t>
-      </w:r>
-      <w:r>
-        <w:rPr>
-          <w:sz w:val="28"/>
-          <w:szCs w:val="28"/>
-        </w:rPr>
-        <w:t>PHP</w:t>
-      </w:r>
-      <w:r>
-        <w:rPr>
-          <w:sz w:val="28"/>
-          <w:szCs w:val="28"/>
-          <w:lang w:val="sr-Cyrl-RS"/>
-        </w:rPr>
-        <w:t xml:space="preserve"> и </w:t>
-      </w:r>
-      <w:r>
-        <w:rPr>
-          <w:sz w:val="28"/>
-          <w:szCs w:val="28"/>
-        </w:rPr>
-        <w:t>MySQL</w:t>
-      </w:r>
-      <w:r>
-        <w:rPr>
-          <w:sz w:val="28"/>
-          <w:szCs w:val="28"/>
-          <w:lang w:val="sr-Cyrl-RS"/>
-        </w:rPr>
-        <w:t xml:space="preserve"> базу података.</w:t>
-      </w:r>
-    </w:p>
-    <w:p>
-      <w:pPr>
-        <w:pStyle w:val="Heading2"/>
-        <w:rPr>
-          <w:lang w:val="sr-Cyrl-RS"/>
-        </w:rPr>
-      </w:pPr>
-      <w:bookmarkStart w:id="32" w:name="_Toc33367643"/>
-      <w:r>
-        <w:rPr>
-          <w:lang w:val="sr-Cyrl-RS"/>
-        </w:rPr>
-        <w:t>8.2. Остали захтеви</w:t>
-      </w:r>
-      <w:bookmarkEnd w:id="32"/>
-    </w:p>
-    <w:p>
-      <w:pPr>
-        <w:ind w:left="720" w:firstLine="720"/>
-        <w:rPr>
-          <w:sz w:val="28"/>
-          <w:szCs w:val="28"/>
-          <w:lang w:val="sr-Cyrl-RS"/>
-        </w:rPr>
-      </w:pPr>
-      <w:r>
-        <w:rPr>
-          <w:sz w:val="28"/>
-          <w:szCs w:val="28"/>
-          <w:lang w:val="sr-Cyrl-RS"/>
-        </w:rPr>
-        <w:t>Важно је да нам сајт буде брз и респонзиван и лако модуларан.</w:t>
-      </w:r>
-    </w:p>
-    <w:p>
-      <w:pPr>
-        <w:pStyle w:val="Heading1"/>
-        <w:rPr>
-          <w:lang w:val="sr-Cyrl-RS"/>
-        </w:rPr>
-      </w:pPr>
-      <w:bookmarkStart w:id="33" w:name="_Toc33367644"/>
-      <w:r>
-        <w:rPr>
-          <w:lang w:val="sr-Cyrl-RS"/>
-        </w:rPr>
         <w:t>9 Захтеви за корисничком документацијом</w:t>
       </w:r>
       <w:bookmarkEnd w:id="33"/>
@@ -5751,7 +6028,6 @@
           <w:szCs w:val="28"/>
           <w:lang w:val="sr-Cyrl-RS"/>
         </w:rPr>
-        <w:lastRenderedPageBreak/>
         <w:t>•</w:t>
       </w:r>
       <w:r>
@@ -6049,6 +6325,7 @@
           <w:szCs w:val="28"/>
           <w:lang w:val="sr-Cyrl-RS"/>
         </w:rPr>
+        <w:lastRenderedPageBreak/>
         <w:t>•</w:t>
       </w:r>
       <w:r>
@@ -7441,6 +7718,7 @@
   <w:style w:type="character" w:default="1" w:styleId="DefaultParagraphFont">
     <w:name w:val="Default Paragraph Font"/>
     <w:uiPriority w:val="1"/>
+    <w:semiHidden/>
     <w:unhideWhenUsed/>
   </w:style>
   <w:style w:type="table" w:default="1" w:styleId="TableNormal">
@@ -8420,7 +8698,7 @@
 </file>
 
 <file path=customXml/itemProps1.xml><?xml version="1.0" encoding="utf-8"?>
-<ds:datastoreItem xmlns:ds="http://schemas.openxmlformats.org/officeDocument/2006/customXml" ds:itemID="{31631490-677F-4E99-8468-76CB50FC0094}">
+<ds:datastoreItem xmlns:ds="http://schemas.openxmlformats.org/officeDocument/2006/customXml" ds:itemID="{410A4E72-45D6-40A8-98CB-CB4BE1D85E2A}">
   <ds:schemaRefs>
     <ds:schemaRef ds:uri="http://schemas.openxmlformats.org/officeDocument/2006/bibliography"/>
   </ds:schemaRefs>

</xml_diff>